<commit_message>
Added functionality to save final model to pickle file
</commit_message>
<xml_diff>
--- a/experiments_paper.docx
+++ b/experiments_paper.docx
@@ -5,12 +5,14 @@
     <w:p>
       <w:pPr>
         <w:rPr>
+          <w:rFonts w:ascii="Times" w:hAnsi="Times"/>
           <w:b/>
           <w:bCs/>
         </w:rPr>
       </w:pPr>
       <w:r>
         <w:rPr>
+          <w:rFonts w:ascii="Times" w:hAnsi="Times"/>
           <w:b/>
           <w:bCs/>
         </w:rPr>
@@ -18,88 +20,199 @@
       </w:r>
     </w:p>
     <w:p>
-      <w:r>
-        <w:t>1-2 pages</w:t>
-      </w:r>
-    </w:p>
-    <w:p/>
-    <w:p>
-      <w:r>
+      <w:pPr>
+        <w:rPr>
+          <w:rFonts w:ascii="Times" w:hAnsi="Times"/>
+        </w:rPr>
+      </w:pPr>
+      <w:r>
+        <w:rPr>
+          <w:rFonts w:ascii="Times" w:hAnsi="Times"/>
+        </w:rPr>
+        <w:t>Rachel Rosenberg</w:t>
+      </w:r>
+    </w:p>
+    <w:p>
+      <w:pPr>
+        <w:rPr>
+          <w:rFonts w:ascii="Times" w:hAnsi="Times"/>
+        </w:rPr>
+      </w:pPr>
+      <w:hyperlink r:id="rId4" w:history="1">
+        <w:r>
+          <w:rPr>
+            <w:rStyle w:val="Hyperlink"/>
+            <w:rFonts w:ascii="Times" w:hAnsi="Times"/>
+          </w:rPr>
+          <w:t>https://github.com/rrosenb1/rrosenb1_msia490_2019/tree/project</w:t>
+        </w:r>
+      </w:hyperlink>
+    </w:p>
+    <w:p>
+      <w:pPr>
+        <w:rPr>
+          <w:rFonts w:ascii="Times" w:hAnsi="Times"/>
+        </w:rPr>
+      </w:pPr>
+    </w:p>
+    <w:p>
+      <w:pPr>
+        <w:rPr>
+          <w:rFonts w:ascii="Times" w:hAnsi="Times"/>
+        </w:rPr>
+      </w:pPr>
+      <w:r>
+        <w:rPr>
+          <w:rFonts w:ascii="Times" w:hAnsi="Times"/>
+        </w:rPr>
         <w:t xml:space="preserve">The method I took for picking the best type of model to use was characterized by attempting to </w:t>
       </w:r>
       <w:r>
+        <w:rPr>
+          <w:rFonts w:ascii="Times" w:hAnsi="Times"/>
+        </w:rPr>
         <w:t xml:space="preserve">build several different kinds of models and then pick the best-performing one to further tune. In this paper, I will discuss specific pre-processing methodology, </w:t>
       </w:r>
       <w:r>
+        <w:rPr>
+          <w:rFonts w:ascii="Times" w:hAnsi="Times"/>
+        </w:rPr>
         <w:t xml:space="preserve">feature creation, </w:t>
       </w:r>
       <w:r>
+        <w:rPr>
+          <w:rFonts w:ascii="Times" w:hAnsi="Times"/>
+        </w:rPr>
         <w:t xml:space="preserve">multi-modeling methods, and tuning methods. </w:t>
       </w:r>
     </w:p>
-    <w:p/>
-    <w:p>
-      <w:pPr>
-        <w:rPr>
+    <w:p>
+      <w:pPr>
+        <w:rPr>
+          <w:rFonts w:ascii="Times" w:hAnsi="Times"/>
+        </w:rPr>
+      </w:pPr>
+    </w:p>
+    <w:p>
+      <w:pPr>
+        <w:rPr>
+          <w:rFonts w:ascii="Times" w:hAnsi="Times"/>
           <w:b/>
           <w:bCs/>
         </w:rPr>
       </w:pPr>
       <w:r>
         <w:rPr>
+          <w:rFonts w:ascii="Times" w:hAnsi="Times"/>
           <w:b/>
           <w:bCs/>
         </w:rPr>
         <w:t>Preprocessing</w:t>
       </w:r>
-    </w:p>
-    <w:p>
-      <w:r>
+      <w:bookmarkStart w:id="0" w:name="_GoBack"/>
+      <w:bookmarkEnd w:id="0"/>
+    </w:p>
+    <w:p>
+      <w:pPr>
+        <w:rPr>
+          <w:rFonts w:ascii="Times" w:hAnsi="Times"/>
+        </w:rPr>
+      </w:pPr>
+      <w:r>
+        <w:rPr>
+          <w:rFonts w:ascii="Times" w:hAnsi="Times"/>
+        </w:rPr>
         <w:t xml:space="preserve">For the initial modeling phase, where I built several kinds of models, I used the exact same dataset each time. </w:t>
       </w:r>
       <w:r>
+        <w:rPr>
+          <w:rFonts w:ascii="Times" w:hAnsi="Times"/>
+        </w:rPr>
         <w:t>This is a corpus of 600,000 blog posts from 20,000 different blogger.com authors in 2004. It is labelled with, and I am predicting with, each author’s zodiac sign.</w:t>
       </w:r>
     </w:p>
-    <w:p/>
-    <w:p>
-      <w:r>
+    <w:p>
+      <w:pPr>
+        <w:rPr>
+          <w:rFonts w:ascii="Times" w:hAnsi="Times"/>
+        </w:rPr>
+      </w:pPr>
+    </w:p>
+    <w:p>
+      <w:pPr>
+        <w:rPr>
+          <w:rFonts w:ascii="Times" w:hAnsi="Times"/>
+        </w:rPr>
+      </w:pPr>
+      <w:r>
+        <w:rPr>
+          <w:rFonts w:ascii="Times" w:hAnsi="Times"/>
+        </w:rPr>
         <w:t xml:space="preserve">To clean for modeling, I manipulated the data to have one row per post (rather than one row per author), </w:t>
       </w:r>
       <w:r>
+        <w:rPr>
+          <w:rFonts w:ascii="Times" w:hAnsi="Times"/>
+        </w:rPr>
         <w:t xml:space="preserve">created the label as a category, </w:t>
       </w:r>
       <w:r>
+        <w:rPr>
+          <w:rFonts w:ascii="Times" w:hAnsi="Times"/>
+        </w:rPr>
         <w:t xml:space="preserve">and then performed standard NLP preprocessing steps of </w:t>
       </w:r>
       <w:r>
+        <w:rPr>
+          <w:rFonts w:ascii="Times" w:hAnsi="Times"/>
+        </w:rPr>
         <w:t xml:space="preserve">stripping, converting to lowercase, removing numbers, </w:t>
       </w:r>
       <w:r>
+        <w:rPr>
+          <w:rFonts w:ascii="Times" w:hAnsi="Times"/>
+        </w:rPr>
         <w:t xml:space="preserve">removing stop words, </w:t>
       </w:r>
       <w:r>
+        <w:rPr>
+          <w:rFonts w:ascii="Times" w:hAnsi="Times"/>
+        </w:rPr>
         <w:t xml:space="preserve">and lemmatizing. I originally stemmed </w:t>
       </w:r>
       <w:proofErr w:type="gramStart"/>
       <w:r>
+        <w:rPr>
+          <w:rFonts w:ascii="Times" w:hAnsi="Times"/>
+        </w:rPr>
         <w:t>words, but</w:t>
       </w:r>
       <w:proofErr w:type="gramEnd"/>
       <w:r>
+        <w:rPr>
+          <w:rFonts w:ascii="Times" w:hAnsi="Times"/>
+        </w:rPr>
         <w:t xml:space="preserve"> found that I could train much faster and without performance loss if I lemmatized with the NLTK package instead. </w:t>
       </w:r>
     </w:p>
-    <w:p/>
-    <w:p>
-      <w:pPr>
-        <w:rPr>
+    <w:p>
+      <w:pPr>
+        <w:rPr>
+          <w:rFonts w:ascii="Times" w:hAnsi="Times"/>
+        </w:rPr>
+      </w:pPr>
+    </w:p>
+    <w:p>
+      <w:pPr>
+        <w:rPr>
+          <w:rFonts w:ascii="Times" w:hAnsi="Times"/>
           <w:b/>
           <w:bCs/>
         </w:rPr>
       </w:pPr>
       <w:r>
         <w:rPr>
+          <w:rFonts w:ascii="Times" w:hAnsi="Times"/>
           <w:b/>
           <w:bCs/>
         </w:rPr>
@@ -107,58 +220,104 @@
       </w:r>
     </w:p>
     <w:p>
-      <w:r>
+      <w:pPr>
+        <w:rPr>
+          <w:rFonts w:ascii="Times" w:hAnsi="Times"/>
+        </w:rPr>
+      </w:pPr>
+      <w:r>
+        <w:rPr>
+          <w:rFonts w:ascii="Times" w:hAnsi="Times"/>
+        </w:rPr>
         <w:t>I used TF-IDF word vectors as features for these models</w:t>
       </w:r>
       <w:r>
+        <w:rPr>
+          <w:rFonts w:ascii="Times" w:hAnsi="Times"/>
+        </w:rPr>
         <w:t xml:space="preserve">, as is standard practice in text classification modeling. </w:t>
       </w:r>
       <w:r>
+        <w:rPr>
+          <w:rFonts w:ascii="Times" w:hAnsi="Times"/>
+        </w:rPr>
         <w:t xml:space="preserve">A large part of the experimentation I did </w:t>
       </w:r>
       <w:proofErr w:type="spellStart"/>
       <w:r>
+        <w:rPr>
+          <w:rFonts w:ascii="Times" w:hAnsi="Times"/>
+        </w:rPr>
         <w:t>involved</w:t>
       </w:r>
       <w:proofErr w:type="spellEnd"/>
       <w:r>
+        <w:rPr>
+          <w:rFonts w:ascii="Times" w:hAnsi="Times"/>
+        </w:rPr>
         <w:t xml:space="preserve"> manipulating TF-IDF parameters; I manipulated </w:t>
       </w:r>
       <w:proofErr w:type="spellStart"/>
       <w:r>
+        <w:rPr>
+          <w:rFonts w:ascii="Times" w:hAnsi="Times"/>
+        </w:rPr>
         <w:t>min_df</w:t>
       </w:r>
       <w:proofErr w:type="spellEnd"/>
       <w:r>
+        <w:rPr>
+          <w:rFonts w:ascii="Times" w:hAnsi="Times"/>
+        </w:rPr>
         <w:t xml:space="preserve">, the normalization method (L1 or L2), and </w:t>
       </w:r>
       <w:proofErr w:type="spellStart"/>
       <w:r>
+        <w:rPr>
+          <w:rFonts w:ascii="Times" w:hAnsi="Times"/>
+        </w:rPr>
         <w:t>ngram_range</w:t>
       </w:r>
       <w:proofErr w:type="spellEnd"/>
       <w:r>
+        <w:rPr>
+          <w:rFonts w:ascii="Times" w:hAnsi="Times"/>
+        </w:rPr>
         <w:t xml:space="preserve">, keeping a constant </w:t>
       </w:r>
       <w:proofErr w:type="spellStart"/>
       <w:r>
+        <w:rPr>
+          <w:rFonts w:ascii="Times" w:hAnsi="Times"/>
+        </w:rPr>
         <w:t>max_df</w:t>
       </w:r>
       <w:proofErr w:type="spellEnd"/>
       <w:r>
+        <w:rPr>
+          <w:rFonts w:ascii="Times" w:hAnsi="Times"/>
+        </w:rPr>
         <w:t xml:space="preserve"> of 0.8. </w:t>
       </w:r>
     </w:p>
-    <w:p/>
-    <w:p>
-      <w:pPr>
-        <w:rPr>
+    <w:p>
+      <w:pPr>
+        <w:rPr>
+          <w:rFonts w:ascii="Times" w:hAnsi="Times"/>
+        </w:rPr>
+      </w:pPr>
+    </w:p>
+    <w:p>
+      <w:pPr>
+        <w:rPr>
+          <w:rFonts w:ascii="Times" w:hAnsi="Times"/>
           <w:b/>
           <w:bCs/>
         </w:rPr>
       </w:pPr>
       <w:r>
         <w:rPr>
+          <w:rFonts w:ascii="Times" w:hAnsi="Times"/>
           <w:b/>
           <w:bCs/>
         </w:rPr>
@@ -166,31 +325,63 @@
       </w:r>
     </w:p>
     <w:p>
-      <w:r>
+      <w:pPr>
+        <w:rPr>
+          <w:rFonts w:ascii="Times" w:hAnsi="Times"/>
+        </w:rPr>
+      </w:pPr>
+      <w:r>
+        <w:rPr>
+          <w:rFonts w:ascii="Times" w:hAnsi="Times"/>
+        </w:rPr>
         <w:t xml:space="preserve">For the initial modeling phase, I used about 140,000 rows of this dataset, vectorized with </w:t>
       </w:r>
       <w:proofErr w:type="spellStart"/>
       <w:r>
+        <w:rPr>
+          <w:rFonts w:ascii="Times" w:hAnsi="Times"/>
+        </w:rPr>
         <w:t>min_df</w:t>
       </w:r>
       <w:proofErr w:type="spellEnd"/>
       <w:r>
+        <w:rPr>
+          <w:rFonts w:ascii="Times" w:hAnsi="Times"/>
+        </w:rPr>
         <w:t xml:space="preserve"> = 100, unigrams only, </w:t>
       </w:r>
       <w:r>
+        <w:rPr>
+          <w:rFonts w:ascii="Times" w:hAnsi="Times"/>
+        </w:rPr>
         <w:t xml:space="preserve">balanced datasets, </w:t>
       </w:r>
       <w:r>
+        <w:rPr>
+          <w:rFonts w:ascii="Times" w:hAnsi="Times"/>
+        </w:rPr>
         <w:t xml:space="preserve">and L2 regularization, in order to keep everything constant. I </w:t>
       </w:r>
       <w:r>
+        <w:rPr>
+          <w:rFonts w:ascii="Times" w:hAnsi="Times"/>
+        </w:rPr>
         <w:t xml:space="preserve">split into training and testing sets, with 33% of the data going to testing, and built each type of model once. </w:t>
       </w:r>
       <w:r>
+        <w:rPr>
+          <w:rFonts w:ascii="Times" w:hAnsi="Times"/>
+        </w:rPr>
         <w:t>Results seen below:</w:t>
       </w:r>
     </w:p>
-    <w:p/>
+    <w:p>
+      <w:pPr>
+        <w:rPr>
+          <w:rFonts w:ascii="Times" w:hAnsi="Times"/>
+        </w:rPr>
+      </w:pPr>
+    </w:p>
     <w:tbl>
       <w:tblPr>
         <w:tblStyle w:val="TableGrid"/>
@@ -213,12 +404,14 @@
           <w:p>
             <w:pPr>
               <w:rPr>
+                <w:rFonts w:ascii="Times" w:hAnsi="Times"/>
                 <w:b/>
                 <w:bCs/>
               </w:rPr>
             </w:pPr>
             <w:r>
               <w:rPr>
+                <w:rFonts w:ascii="Times" w:hAnsi="Times"/>
                 <w:b/>
                 <w:bCs/>
               </w:rPr>
@@ -234,12 +427,14 @@
           <w:p>
             <w:pPr>
               <w:rPr>
+                <w:rFonts w:ascii="Times" w:hAnsi="Times"/>
                 <w:b/>
                 <w:bCs/>
               </w:rPr>
             </w:pPr>
             <w:r>
               <w:rPr>
+                <w:rFonts w:ascii="Times" w:hAnsi="Times"/>
                 <w:b/>
                 <w:bCs/>
               </w:rPr>
@@ -255,12 +450,14 @@
           <w:p>
             <w:pPr>
               <w:rPr>
+                <w:rFonts w:ascii="Times" w:hAnsi="Times"/>
                 <w:b/>
                 <w:bCs/>
               </w:rPr>
             </w:pPr>
             <w:r>
               <w:rPr>
+                <w:rFonts w:ascii="Times" w:hAnsi="Times"/>
                 <w:b/>
                 <w:bCs/>
               </w:rPr>
@@ -276,12 +473,14 @@
           <w:p>
             <w:pPr>
               <w:rPr>
+                <w:rFonts w:ascii="Times" w:hAnsi="Times"/>
                 <w:b/>
                 <w:bCs/>
               </w:rPr>
             </w:pPr>
             <w:r>
               <w:rPr>
+                <w:rFonts w:ascii="Times" w:hAnsi="Times"/>
                 <w:b/>
                 <w:bCs/>
               </w:rPr>
@@ -296,7 +495,15 @@
             <w:tcW w:w="2627" w:type="dxa"/>
           </w:tcPr>
           <w:p>
-            <w:r>
+            <w:pPr>
+              <w:rPr>
+                <w:rFonts w:ascii="Times" w:hAnsi="Times"/>
+              </w:rPr>
+            </w:pPr>
+            <w:r>
+              <w:rPr>
+                <w:rFonts w:ascii="Times" w:hAnsi="Times"/>
+              </w:rPr>
               <w:t>Logistic Regression</w:t>
             </w:r>
           </w:p>
@@ -306,7 +513,15 @@
             <w:tcW w:w="1224" w:type="dxa"/>
           </w:tcPr>
           <w:p>
-            <w:r>
+            <w:pPr>
+              <w:rPr>
+                <w:rFonts w:ascii="Times" w:hAnsi="Times"/>
+              </w:rPr>
+            </w:pPr>
+            <w:r>
+              <w:rPr>
+                <w:rFonts w:ascii="Times" w:hAnsi="Times"/>
+              </w:rPr>
               <w:t>0.373</w:t>
             </w:r>
           </w:p>
@@ -316,7 +531,15 @@
             <w:tcW w:w="1224" w:type="dxa"/>
           </w:tcPr>
           <w:p>
-            <w:r>
+            <w:pPr>
+              <w:rPr>
+                <w:rFonts w:ascii="Times" w:hAnsi="Times"/>
+              </w:rPr>
+            </w:pPr>
+            <w:r>
+              <w:rPr>
+                <w:rFonts w:ascii="Times" w:hAnsi="Times"/>
+              </w:rPr>
               <w:t>0.372</w:t>
             </w:r>
           </w:p>
@@ -325,7 +548,13 @@
           <w:tcPr>
             <w:tcW w:w="4368" w:type="dxa"/>
           </w:tcPr>
-          <w:p/>
+          <w:p>
+            <w:pPr>
+              <w:rPr>
+                <w:rFonts w:ascii="Times" w:hAnsi="Times"/>
+              </w:rPr>
+            </w:pPr>
+          </w:p>
         </w:tc>
       </w:tr>
       <w:tr>
@@ -334,7 +563,15 @@
             <w:tcW w:w="2627" w:type="dxa"/>
           </w:tcPr>
           <w:p>
-            <w:r>
+            <w:pPr>
+              <w:rPr>
+                <w:rFonts w:ascii="Times" w:hAnsi="Times"/>
+              </w:rPr>
+            </w:pPr>
+            <w:r>
+              <w:rPr>
+                <w:rFonts w:ascii="Times" w:hAnsi="Times"/>
+              </w:rPr>
               <w:t>Decision Tree Classifier</w:t>
             </w:r>
           </w:p>
@@ -344,7 +581,15 @@
             <w:tcW w:w="1224" w:type="dxa"/>
           </w:tcPr>
           <w:p>
-            <w:r>
+            <w:pPr>
+              <w:rPr>
+                <w:rFonts w:ascii="Times" w:hAnsi="Times"/>
+              </w:rPr>
+            </w:pPr>
+            <w:r>
+              <w:rPr>
+                <w:rFonts w:ascii="Times" w:hAnsi="Times"/>
+              </w:rPr>
               <w:t>0.319</w:t>
             </w:r>
           </w:p>
@@ -354,7 +599,15 @@
             <w:tcW w:w="1224" w:type="dxa"/>
           </w:tcPr>
           <w:p>
-            <w:r>
+            <w:pPr>
+              <w:rPr>
+                <w:rFonts w:ascii="Times" w:hAnsi="Times"/>
+              </w:rPr>
+            </w:pPr>
+            <w:r>
+              <w:rPr>
+                <w:rFonts w:ascii="Times" w:hAnsi="Times"/>
+              </w:rPr>
               <w:t>0.316</w:t>
             </w:r>
           </w:p>
@@ -363,7 +616,13 @@
           <w:tcPr>
             <w:tcW w:w="4368" w:type="dxa"/>
           </w:tcPr>
-          <w:p/>
+          <w:p>
+            <w:pPr>
+              <w:rPr>
+                <w:rFonts w:ascii="Times" w:hAnsi="Times"/>
+              </w:rPr>
+            </w:pPr>
+          </w:p>
         </w:tc>
       </w:tr>
       <w:tr>
@@ -372,7 +631,15 @@
             <w:tcW w:w="2627" w:type="dxa"/>
           </w:tcPr>
           <w:p>
-            <w:r>
+            <w:pPr>
+              <w:rPr>
+                <w:rFonts w:ascii="Times" w:hAnsi="Times"/>
+              </w:rPr>
+            </w:pPr>
+            <w:r>
+              <w:rPr>
+                <w:rFonts w:ascii="Times" w:hAnsi="Times"/>
+              </w:rPr>
               <w:t>Random Forest Classifier</w:t>
             </w:r>
           </w:p>
@@ -382,7 +649,15 @@
             <w:tcW w:w="1224" w:type="dxa"/>
           </w:tcPr>
           <w:p>
-            <w:r>
+            <w:pPr>
+              <w:rPr>
+                <w:rFonts w:ascii="Times" w:hAnsi="Times"/>
+              </w:rPr>
+            </w:pPr>
+            <w:r>
+              <w:rPr>
+                <w:rFonts w:ascii="Times" w:hAnsi="Times"/>
+              </w:rPr>
               <w:t>0.329</w:t>
             </w:r>
           </w:p>
@@ -392,7 +667,15 @@
             <w:tcW w:w="1224" w:type="dxa"/>
           </w:tcPr>
           <w:p>
-            <w:r>
+            <w:pPr>
+              <w:rPr>
+                <w:rFonts w:ascii="Times" w:hAnsi="Times"/>
+              </w:rPr>
+            </w:pPr>
+            <w:r>
+              <w:rPr>
+                <w:rFonts w:ascii="Times" w:hAnsi="Times"/>
+              </w:rPr>
               <w:t>0.323</w:t>
             </w:r>
           </w:p>
@@ -402,7 +685,15 @@
             <w:tcW w:w="4368" w:type="dxa"/>
           </w:tcPr>
           <w:p>
-            <w:r>
+            <w:pPr>
+              <w:rPr>
+                <w:rFonts w:ascii="Times" w:hAnsi="Times"/>
+              </w:rPr>
+            </w:pPr>
+            <w:r>
+              <w:rPr>
+                <w:rFonts w:ascii="Times" w:hAnsi="Times"/>
+              </w:rPr>
               <w:t>Very long training time</w:t>
             </w:r>
           </w:p>
@@ -414,7 +705,15 @@
             <w:tcW w:w="2627" w:type="dxa"/>
           </w:tcPr>
           <w:p>
-            <w:r>
+            <w:pPr>
+              <w:rPr>
+                <w:rFonts w:ascii="Times" w:hAnsi="Times"/>
+              </w:rPr>
+            </w:pPr>
+            <w:r>
+              <w:rPr>
+                <w:rFonts w:ascii="Times" w:hAnsi="Times"/>
+              </w:rPr>
               <w:t>Support Vector Machine</w:t>
             </w:r>
           </w:p>
@@ -423,20 +722,40 @@
           <w:tcPr>
             <w:tcW w:w="1224" w:type="dxa"/>
           </w:tcPr>
-          <w:p/>
-        </w:tc>
-        <w:tc>
-          <w:tcPr>
-            <w:tcW w:w="1224" w:type="dxa"/>
-          </w:tcPr>
-          <w:p/>
+          <w:p>
+            <w:pPr>
+              <w:rPr>
+                <w:rFonts w:ascii="Times" w:hAnsi="Times"/>
+              </w:rPr>
+            </w:pPr>
+          </w:p>
+        </w:tc>
+        <w:tc>
+          <w:tcPr>
+            <w:tcW w:w="1224" w:type="dxa"/>
+          </w:tcPr>
+          <w:p>
+            <w:pPr>
+              <w:rPr>
+                <w:rFonts w:ascii="Times" w:hAnsi="Times"/>
+              </w:rPr>
+            </w:pPr>
+          </w:p>
         </w:tc>
         <w:tc>
           <w:tcPr>
             <w:tcW w:w="4368" w:type="dxa"/>
           </w:tcPr>
           <w:p>
-            <w:r>
+            <w:pPr>
+              <w:rPr>
+                <w:rFonts w:ascii="Times" w:hAnsi="Times"/>
+              </w:rPr>
+            </w:pPr>
+            <w:r>
+              <w:rPr>
+                <w:rFonts w:ascii="Times" w:hAnsi="Times"/>
+              </w:rPr>
               <w:t>Standard for NLP applications</w:t>
             </w:r>
           </w:p>
@@ -448,7 +767,15 @@
             <w:tcW w:w="2627" w:type="dxa"/>
           </w:tcPr>
           <w:p>
-            <w:r>
+            <w:pPr>
+              <w:rPr>
+                <w:rFonts w:ascii="Times" w:hAnsi="Times"/>
+              </w:rPr>
+            </w:pPr>
+            <w:r>
+              <w:rPr>
+                <w:rFonts w:ascii="Times" w:hAnsi="Times"/>
+              </w:rPr>
               <w:t>K Nearest Neighbors</w:t>
             </w:r>
           </w:p>
@@ -457,19 +784,37 @@
           <w:tcPr>
             <w:tcW w:w="1224" w:type="dxa"/>
           </w:tcPr>
-          <w:p/>
-        </w:tc>
-        <w:tc>
-          <w:tcPr>
-            <w:tcW w:w="1224" w:type="dxa"/>
-          </w:tcPr>
-          <w:p/>
+          <w:p>
+            <w:pPr>
+              <w:rPr>
+                <w:rFonts w:ascii="Times" w:hAnsi="Times"/>
+              </w:rPr>
+            </w:pPr>
+          </w:p>
+        </w:tc>
+        <w:tc>
+          <w:tcPr>
+            <w:tcW w:w="1224" w:type="dxa"/>
+          </w:tcPr>
+          <w:p>
+            <w:pPr>
+              <w:rPr>
+                <w:rFonts w:ascii="Times" w:hAnsi="Times"/>
+              </w:rPr>
+            </w:pPr>
+          </w:p>
         </w:tc>
         <w:tc>
           <w:tcPr>
             <w:tcW w:w="4368" w:type="dxa"/>
           </w:tcPr>
-          <w:p/>
+          <w:p>
+            <w:pPr>
+              <w:rPr>
+                <w:rFonts w:ascii="Times" w:hAnsi="Times"/>
+              </w:rPr>
+            </w:pPr>
+          </w:p>
         </w:tc>
       </w:tr>
       <w:tr>
@@ -478,7 +823,15 @@
             <w:tcW w:w="2627" w:type="dxa"/>
           </w:tcPr>
           <w:p>
-            <w:r>
+            <w:pPr>
+              <w:rPr>
+                <w:rFonts w:ascii="Times" w:hAnsi="Times"/>
+              </w:rPr>
+            </w:pPr>
+            <w:r>
+              <w:rPr>
+                <w:rFonts w:ascii="Times" w:hAnsi="Times"/>
+              </w:rPr>
               <w:t>MLPC Classifier</w:t>
             </w:r>
           </w:p>
@@ -487,79 +840,150 @@
           <w:tcPr>
             <w:tcW w:w="1224" w:type="dxa"/>
           </w:tcPr>
-          <w:p/>
-        </w:tc>
-        <w:tc>
-          <w:tcPr>
-            <w:tcW w:w="1224" w:type="dxa"/>
-          </w:tcPr>
-          <w:p/>
+          <w:p>
+            <w:pPr>
+              <w:rPr>
+                <w:rFonts w:ascii="Times" w:hAnsi="Times"/>
+              </w:rPr>
+            </w:pPr>
+          </w:p>
+        </w:tc>
+        <w:tc>
+          <w:tcPr>
+            <w:tcW w:w="1224" w:type="dxa"/>
+          </w:tcPr>
+          <w:p>
+            <w:pPr>
+              <w:rPr>
+                <w:rFonts w:ascii="Times" w:hAnsi="Times"/>
+              </w:rPr>
+            </w:pPr>
+          </w:p>
         </w:tc>
         <w:tc>
           <w:tcPr>
             <w:tcW w:w="4368" w:type="dxa"/>
           </w:tcPr>
           <w:p>
+            <w:pPr>
+              <w:rPr>
+                <w:rFonts w:ascii="Times" w:hAnsi="Times"/>
+              </w:rPr>
+            </w:pPr>
             <w:proofErr w:type="spellStart"/>
             <w:r>
+              <w:rPr>
+                <w:rFonts w:ascii="Times" w:hAnsi="Times"/>
+              </w:rPr>
               <w:t>SKLearn</w:t>
             </w:r>
             <w:proofErr w:type="spellEnd"/>
             <w:r>
+              <w:rPr>
+                <w:rFonts w:ascii="Times" w:hAnsi="Times"/>
+              </w:rPr>
               <w:t xml:space="preserve"> built-in neural network model</w:t>
             </w:r>
           </w:p>
         </w:tc>
       </w:tr>
     </w:tbl>
-    <w:p/>
-    <w:p>
-      <w:r>
+    <w:p>
+      <w:pPr>
+        <w:rPr>
+          <w:rFonts w:ascii="Times" w:hAnsi="Times"/>
+        </w:rPr>
+      </w:pPr>
+    </w:p>
+    <w:p>
+      <w:pPr>
+        <w:rPr>
+          <w:rFonts w:ascii="Times" w:hAnsi="Times"/>
+        </w:rPr>
+      </w:pPr>
+      <w:r>
+        <w:rPr>
+          <w:rFonts w:ascii="Times" w:hAnsi="Times"/>
+        </w:rPr>
         <w:t xml:space="preserve">I also investigated confusion matrices for each model type to ensure that there were no concerning patterns or model behaviors. </w:t>
       </w:r>
       <w:r>
-        <w:t xml:space="preserve">For each model type, these came out fairly homogeneous, with a large number of misclassified samples evenly distributed. It is important </w:t>
-      </w:r>
-      <w:r>
-        <w:lastRenderedPageBreak/>
-        <w:t>to make sure that misclassified samples are evenly distributed to rule out unbalanced class errors.</w:t>
-      </w:r>
-      <w:r>
+        <w:rPr>
+          <w:rFonts w:ascii="Times" w:hAnsi="Times"/>
+        </w:rPr>
+        <w:t>For each model type, these came out fairly homogeneous, with a large number of misclassified samples evenly distributed. It is important to make sure that misclassified samples are evenly distributed to rule out unbalanced class errors.</w:t>
+      </w:r>
+      <w:r>
+        <w:rPr>
+          <w:rFonts w:ascii="Times" w:hAnsi="Times"/>
+        </w:rPr>
         <w:t xml:space="preserve"> Unbalanced classes are also the reason that I tracked F1-Score in addition to accuracy.</w:t>
       </w:r>
     </w:p>
-    <w:p/>
-    <w:p>
-      <w:r>
+    <w:p>
+      <w:pPr>
+        <w:rPr>
+          <w:rFonts w:ascii="Times" w:hAnsi="Times"/>
+        </w:rPr>
+      </w:pPr>
+    </w:p>
+    <w:p>
+      <w:pPr>
+        <w:rPr>
+          <w:rFonts w:ascii="Times" w:hAnsi="Times"/>
+        </w:rPr>
+      </w:pPr>
+      <w:r>
+        <w:rPr>
+          <w:rFonts w:ascii="Times" w:hAnsi="Times"/>
+        </w:rPr>
         <w:t xml:space="preserve">Overall, the </w:t>
       </w:r>
       <w:r>
         <w:rPr>
+          <w:rFonts w:ascii="Times" w:hAnsi="Times"/>
           <w:b/>
           <w:bCs/>
         </w:rPr>
         <w:t>logistic regression</w:t>
       </w:r>
       <w:r>
+        <w:rPr>
+          <w:rFonts w:ascii="Times" w:hAnsi="Times"/>
+        </w:rPr>
         <w:t xml:space="preserve"> model performed the best</w:t>
       </w:r>
       <w:r>
+        <w:rPr>
+          <w:rFonts w:ascii="Times" w:hAnsi="Times"/>
+        </w:rPr>
         <w:t xml:space="preserve"> of these 6 types. I moved forward with this </w:t>
       </w:r>
       <w:r>
+        <w:rPr>
+          <w:rFonts w:ascii="Times" w:hAnsi="Times"/>
+        </w:rPr>
         <w:t>model for parameter tuning.</w:t>
       </w:r>
     </w:p>
-    <w:p/>
-    <w:p>
-      <w:pPr>
-        <w:rPr>
+    <w:p>
+      <w:pPr>
+        <w:rPr>
+          <w:rFonts w:ascii="Times" w:hAnsi="Times"/>
+        </w:rPr>
+      </w:pPr>
+    </w:p>
+    <w:p>
+      <w:pPr>
+        <w:rPr>
+          <w:rFonts w:ascii="Times" w:hAnsi="Times"/>
           <w:b/>
           <w:bCs/>
         </w:rPr>
       </w:pPr>
       <w:r>
         <w:rPr>
+          <w:rFonts w:ascii="Times" w:hAnsi="Times"/>
           <w:b/>
           <w:bCs/>
         </w:rPr>
@@ -567,33 +991,65 @@
       </w:r>
     </w:p>
     <w:p>
-      <w:r>
+      <w:pPr>
+        <w:rPr>
+          <w:rFonts w:ascii="Times" w:hAnsi="Times"/>
+        </w:rPr>
+      </w:pPr>
+      <w:r>
+        <w:rPr>
+          <w:rFonts w:ascii="Times" w:hAnsi="Times"/>
+        </w:rPr>
         <w:t xml:space="preserve">To tune the logistic regression model, I </w:t>
       </w:r>
       <w:r>
+        <w:rPr>
+          <w:rFonts w:ascii="Times" w:hAnsi="Times"/>
+        </w:rPr>
         <w:t xml:space="preserve">first manipulated TF-IDF parameters of </w:t>
       </w:r>
       <w:proofErr w:type="spellStart"/>
       <w:r>
+        <w:rPr>
+          <w:rFonts w:ascii="Times" w:hAnsi="Times"/>
+        </w:rPr>
         <w:t>min_df</w:t>
       </w:r>
       <w:proofErr w:type="spellEnd"/>
       <w:r>
+        <w:rPr>
+          <w:rFonts w:ascii="Times" w:hAnsi="Times"/>
+        </w:rPr>
         <w:t xml:space="preserve">, </w:t>
       </w:r>
       <w:proofErr w:type="spellStart"/>
       <w:r>
+        <w:rPr>
+          <w:rFonts w:ascii="Times" w:hAnsi="Times"/>
+        </w:rPr>
         <w:t>ngram_range</w:t>
       </w:r>
       <w:proofErr w:type="spellEnd"/>
       <w:r>
+        <w:rPr>
+          <w:rFonts w:ascii="Times" w:hAnsi="Times"/>
+        </w:rPr>
         <w:t xml:space="preserve">, and regularization type. </w:t>
       </w:r>
       <w:r>
+        <w:rPr>
+          <w:rFonts w:ascii="Times" w:hAnsi="Times"/>
+        </w:rPr>
         <w:t>Results below:</w:t>
       </w:r>
     </w:p>
-    <w:p/>
+    <w:p>
+      <w:pPr>
+        <w:rPr>
+          <w:rFonts w:ascii="Times" w:hAnsi="Times"/>
+        </w:rPr>
+      </w:pPr>
+    </w:p>
     <w:tbl>
       <w:tblPr>
         <w:tblStyle w:val="TableGrid"/>
@@ -615,12 +1071,14 @@
           <w:p>
             <w:pPr>
               <w:rPr>
+                <w:rFonts w:ascii="Times" w:hAnsi="Times"/>
                 <w:b/>
                 <w:bCs/>
               </w:rPr>
             </w:pPr>
             <w:r>
               <w:rPr>
+                <w:rFonts w:ascii="Times" w:hAnsi="Times"/>
                 <w:b/>
                 <w:bCs/>
               </w:rPr>
@@ -636,12 +1094,14 @@
           <w:p>
             <w:pPr>
               <w:rPr>
+                <w:rFonts w:ascii="Times" w:hAnsi="Times"/>
                 <w:b/>
                 <w:bCs/>
               </w:rPr>
             </w:pPr>
             <w:r>
               <w:rPr>
+                <w:rFonts w:ascii="Times" w:hAnsi="Times"/>
                 <w:b/>
                 <w:bCs/>
               </w:rPr>
@@ -657,12 +1117,14 @@
           <w:p>
             <w:pPr>
               <w:rPr>
+                <w:rFonts w:ascii="Times" w:hAnsi="Times"/>
                 <w:b/>
                 <w:bCs/>
               </w:rPr>
             </w:pPr>
             <w:r>
               <w:rPr>
+                <w:rFonts w:ascii="Times" w:hAnsi="Times"/>
                 <w:b/>
                 <w:bCs/>
               </w:rPr>
@@ -677,23 +1139,43 @@
             <w:tcW w:w="6205" w:type="dxa"/>
           </w:tcPr>
           <w:p>
-            <w:r>
+            <w:pPr>
+              <w:rPr>
+                <w:rFonts w:ascii="Times" w:hAnsi="Times"/>
+              </w:rPr>
+            </w:pPr>
+            <w:r>
+              <w:rPr>
+                <w:rFonts w:ascii="Times" w:hAnsi="Times"/>
+              </w:rPr>
               <w:t>{'</w:t>
             </w:r>
             <w:proofErr w:type="spellStart"/>
             <w:r>
+              <w:rPr>
+                <w:rFonts w:ascii="Times" w:hAnsi="Times"/>
+              </w:rPr>
               <w:t>min_df</w:t>
             </w:r>
             <w:proofErr w:type="spellEnd"/>
             <w:r>
+              <w:rPr>
+                <w:rFonts w:ascii="Times" w:hAnsi="Times"/>
+              </w:rPr>
               <w:t>': 25, '</w:t>
             </w:r>
             <w:proofErr w:type="spellStart"/>
             <w:r>
+              <w:rPr>
+                <w:rFonts w:ascii="Times" w:hAnsi="Times"/>
+              </w:rPr>
               <w:t>ngram_range</w:t>
             </w:r>
             <w:proofErr w:type="spellEnd"/>
             <w:r>
+              <w:rPr>
+                <w:rFonts w:ascii="Times" w:hAnsi="Times"/>
+              </w:rPr>
               <w:t>': (1, 1), 'penalty': 'l1'}</w:t>
             </w:r>
           </w:p>
@@ -703,7 +1185,15 @@
             <w:tcW w:w="1224" w:type="dxa"/>
           </w:tcPr>
           <w:p>
-            <w:r>
+            <w:pPr>
+              <w:rPr>
+                <w:rFonts w:ascii="Times" w:hAnsi="Times"/>
+              </w:rPr>
+            </w:pPr>
+            <w:r>
+              <w:rPr>
+                <w:rFonts w:ascii="Times" w:hAnsi="Times"/>
+              </w:rPr>
               <w:t>0.471</w:t>
             </w:r>
           </w:p>
@@ -713,7 +1203,15 @@
             <w:tcW w:w="1224" w:type="dxa"/>
           </w:tcPr>
           <w:p>
-            <w:r>
+            <w:pPr>
+              <w:rPr>
+                <w:rFonts w:ascii="Times" w:hAnsi="Times"/>
+              </w:rPr>
+            </w:pPr>
+            <w:r>
+              <w:rPr>
+                <w:rFonts w:ascii="Times" w:hAnsi="Times"/>
+              </w:rPr>
               <w:t>0.402</w:t>
             </w:r>
           </w:p>
@@ -725,23 +1223,43 @@
             <w:tcW w:w="6205" w:type="dxa"/>
           </w:tcPr>
           <w:p>
-            <w:r>
+            <w:pPr>
+              <w:rPr>
+                <w:rFonts w:ascii="Times" w:hAnsi="Times"/>
+              </w:rPr>
+            </w:pPr>
+            <w:r>
+              <w:rPr>
+                <w:rFonts w:ascii="Times" w:hAnsi="Times"/>
+              </w:rPr>
               <w:t>{'</w:t>
             </w:r>
             <w:proofErr w:type="spellStart"/>
             <w:r>
+              <w:rPr>
+                <w:rFonts w:ascii="Times" w:hAnsi="Times"/>
+              </w:rPr>
               <w:t>min_df</w:t>
             </w:r>
             <w:proofErr w:type="spellEnd"/>
             <w:r>
+              <w:rPr>
+                <w:rFonts w:ascii="Times" w:hAnsi="Times"/>
+              </w:rPr>
               <w:t>': 25, '</w:t>
             </w:r>
             <w:proofErr w:type="spellStart"/>
             <w:r>
+              <w:rPr>
+                <w:rFonts w:ascii="Times" w:hAnsi="Times"/>
+              </w:rPr>
               <w:t>ngram_range</w:t>
             </w:r>
             <w:proofErr w:type="spellEnd"/>
             <w:r>
+              <w:rPr>
+                <w:rFonts w:ascii="Times" w:hAnsi="Times"/>
+              </w:rPr>
               <w:t>': (1, 1), 'penalty': 'l2'}</w:t>
             </w:r>
           </w:p>
@@ -751,7 +1269,15 @@
             <w:tcW w:w="1224" w:type="dxa"/>
           </w:tcPr>
           <w:p>
-            <w:r>
+            <w:pPr>
+              <w:rPr>
+                <w:rFonts w:ascii="Times" w:hAnsi="Times"/>
+              </w:rPr>
+            </w:pPr>
+            <w:r>
+              <w:rPr>
+                <w:rFonts w:ascii="Times" w:hAnsi="Times"/>
+              </w:rPr>
               <w:t>0.562</w:t>
             </w:r>
           </w:p>
@@ -761,7 +1287,15 @@
             <w:tcW w:w="1224" w:type="dxa"/>
           </w:tcPr>
           <w:p>
-            <w:r>
+            <w:pPr>
+              <w:rPr>
+                <w:rFonts w:ascii="Times" w:hAnsi="Times"/>
+              </w:rPr>
+            </w:pPr>
+            <w:r>
+              <w:rPr>
+                <w:rFonts w:ascii="Times" w:hAnsi="Times"/>
+              </w:rPr>
               <w:t>0.557</w:t>
             </w:r>
           </w:p>
@@ -773,23 +1307,43 @@
             <w:tcW w:w="6205" w:type="dxa"/>
           </w:tcPr>
           <w:p>
-            <w:r>
+            <w:pPr>
+              <w:rPr>
+                <w:rFonts w:ascii="Times" w:hAnsi="Times"/>
+              </w:rPr>
+            </w:pPr>
+            <w:r>
+              <w:rPr>
+                <w:rFonts w:ascii="Times" w:hAnsi="Times"/>
+              </w:rPr>
               <w:t>{'</w:t>
             </w:r>
             <w:proofErr w:type="spellStart"/>
             <w:r>
+              <w:rPr>
+                <w:rFonts w:ascii="Times" w:hAnsi="Times"/>
+              </w:rPr>
               <w:t>min_df</w:t>
             </w:r>
             <w:proofErr w:type="spellEnd"/>
             <w:r>
+              <w:rPr>
+                <w:rFonts w:ascii="Times" w:hAnsi="Times"/>
+              </w:rPr>
               <w:t>': 25, '</w:t>
             </w:r>
             <w:proofErr w:type="spellStart"/>
             <w:r>
+              <w:rPr>
+                <w:rFonts w:ascii="Times" w:hAnsi="Times"/>
+              </w:rPr>
               <w:t>ngram_range</w:t>
             </w:r>
             <w:proofErr w:type="spellEnd"/>
             <w:r>
+              <w:rPr>
+                <w:rFonts w:ascii="Times" w:hAnsi="Times"/>
+              </w:rPr>
               <w:t>': (1, 2), 'penalty': 'l1'}</w:t>
             </w:r>
           </w:p>
@@ -799,7 +1353,15 @@
             <w:tcW w:w="1224" w:type="dxa"/>
           </w:tcPr>
           <w:p>
-            <w:r>
+            <w:pPr>
+              <w:rPr>
+                <w:rFonts w:ascii="Times" w:hAnsi="Times"/>
+              </w:rPr>
+            </w:pPr>
+            <w:r>
+              <w:rPr>
+                <w:rFonts w:ascii="Times" w:hAnsi="Times"/>
+              </w:rPr>
               <w:t>0.523</w:t>
             </w:r>
           </w:p>
@@ -809,7 +1371,15 @@
             <w:tcW w:w="1224" w:type="dxa"/>
           </w:tcPr>
           <w:p>
-            <w:r>
+            <w:pPr>
+              <w:rPr>
+                <w:rFonts w:ascii="Times" w:hAnsi="Times"/>
+              </w:rPr>
+            </w:pPr>
+            <w:r>
+              <w:rPr>
+                <w:rFonts w:ascii="Times" w:hAnsi="Times"/>
+              </w:rPr>
               <w:t>0.441</w:t>
             </w:r>
           </w:p>
@@ -821,23 +1391,43 @@
             <w:tcW w:w="6205" w:type="dxa"/>
           </w:tcPr>
           <w:p>
-            <w:r>
+            <w:pPr>
+              <w:rPr>
+                <w:rFonts w:ascii="Times" w:hAnsi="Times"/>
+              </w:rPr>
+            </w:pPr>
+            <w:r>
+              <w:rPr>
+                <w:rFonts w:ascii="Times" w:hAnsi="Times"/>
+              </w:rPr>
               <w:t>{'</w:t>
             </w:r>
             <w:proofErr w:type="spellStart"/>
             <w:r>
+              <w:rPr>
+                <w:rFonts w:ascii="Times" w:hAnsi="Times"/>
+              </w:rPr>
               <w:t>min_df</w:t>
             </w:r>
             <w:proofErr w:type="spellEnd"/>
             <w:r>
+              <w:rPr>
+                <w:rFonts w:ascii="Times" w:hAnsi="Times"/>
+              </w:rPr>
               <w:t>': 25, '</w:t>
             </w:r>
             <w:proofErr w:type="spellStart"/>
             <w:r>
+              <w:rPr>
+                <w:rFonts w:ascii="Times" w:hAnsi="Times"/>
+              </w:rPr>
               <w:t>ngram_range</w:t>
             </w:r>
             <w:proofErr w:type="spellEnd"/>
             <w:r>
+              <w:rPr>
+                <w:rFonts w:ascii="Times" w:hAnsi="Times"/>
+              </w:rPr>
               <w:t>': (1, 2), 'penalty': 'l2'}</w:t>
             </w:r>
           </w:p>
@@ -847,7 +1437,15 @@
             <w:tcW w:w="1224" w:type="dxa"/>
           </w:tcPr>
           <w:p>
-            <w:r>
+            <w:pPr>
+              <w:rPr>
+                <w:rFonts w:ascii="Times" w:hAnsi="Times"/>
+              </w:rPr>
+            </w:pPr>
+            <w:r>
+              <w:rPr>
+                <w:rFonts w:ascii="Times" w:hAnsi="Times"/>
+              </w:rPr>
               <w:t>0.581</w:t>
             </w:r>
           </w:p>
@@ -857,7 +1455,15 @@
             <w:tcW w:w="1224" w:type="dxa"/>
           </w:tcPr>
           <w:p>
-            <w:r>
+            <w:pPr>
+              <w:rPr>
+                <w:rFonts w:ascii="Times" w:hAnsi="Times"/>
+              </w:rPr>
+            </w:pPr>
+            <w:r>
+              <w:rPr>
+                <w:rFonts w:ascii="Times" w:hAnsi="Times"/>
+              </w:rPr>
               <w:t>0.565</w:t>
             </w:r>
           </w:p>
@@ -869,23 +1475,43 @@
             <w:tcW w:w="6205" w:type="dxa"/>
           </w:tcPr>
           <w:p>
-            <w:r>
+            <w:pPr>
+              <w:rPr>
+                <w:rFonts w:ascii="Times" w:hAnsi="Times"/>
+              </w:rPr>
+            </w:pPr>
+            <w:r>
+              <w:rPr>
+                <w:rFonts w:ascii="Times" w:hAnsi="Times"/>
+              </w:rPr>
               <w:t>{'</w:t>
             </w:r>
             <w:proofErr w:type="spellStart"/>
             <w:r>
+              <w:rPr>
+                <w:rFonts w:ascii="Times" w:hAnsi="Times"/>
+              </w:rPr>
               <w:t>min_df</w:t>
             </w:r>
             <w:proofErr w:type="spellEnd"/>
             <w:r>
+              <w:rPr>
+                <w:rFonts w:ascii="Times" w:hAnsi="Times"/>
+              </w:rPr>
               <w:t>': 25, '</w:t>
             </w:r>
             <w:proofErr w:type="spellStart"/>
             <w:r>
+              <w:rPr>
+                <w:rFonts w:ascii="Times" w:hAnsi="Times"/>
+              </w:rPr>
               <w:t>ngram_range</w:t>
             </w:r>
             <w:proofErr w:type="spellEnd"/>
             <w:r>
+              <w:rPr>
+                <w:rFonts w:ascii="Times" w:hAnsi="Times"/>
+              </w:rPr>
               <w:t>': (1, 3), 'penalty': 'l1'}</w:t>
             </w:r>
           </w:p>
@@ -895,7 +1521,15 @@
             <w:tcW w:w="1224" w:type="dxa"/>
           </w:tcPr>
           <w:p>
-            <w:r>
+            <w:pPr>
+              <w:rPr>
+                <w:rFonts w:ascii="Times" w:hAnsi="Times"/>
+              </w:rPr>
+            </w:pPr>
+            <w:r>
+              <w:rPr>
+                <w:rFonts w:ascii="Times" w:hAnsi="Times"/>
+              </w:rPr>
               <w:t>0.496</w:t>
             </w:r>
           </w:p>
@@ -905,7 +1539,15 @@
             <w:tcW w:w="1224" w:type="dxa"/>
           </w:tcPr>
           <w:p>
-            <w:r>
+            <w:pPr>
+              <w:rPr>
+                <w:rFonts w:ascii="Times" w:hAnsi="Times"/>
+              </w:rPr>
+            </w:pPr>
+            <w:r>
+              <w:rPr>
+                <w:rFonts w:ascii="Times" w:hAnsi="Times"/>
+              </w:rPr>
               <w:t>0.425</w:t>
             </w:r>
           </w:p>
@@ -916,19 +1558,37 @@
           <w:tcPr>
             <w:tcW w:w="6205" w:type="dxa"/>
           </w:tcPr>
-          <w:p/>
-        </w:tc>
-        <w:tc>
-          <w:tcPr>
-            <w:tcW w:w="1224" w:type="dxa"/>
-          </w:tcPr>
-          <w:p/>
-        </w:tc>
-        <w:tc>
-          <w:tcPr>
-            <w:tcW w:w="1224" w:type="dxa"/>
-          </w:tcPr>
-          <w:p/>
+          <w:p>
+            <w:pPr>
+              <w:rPr>
+                <w:rFonts w:ascii="Times" w:hAnsi="Times"/>
+              </w:rPr>
+            </w:pPr>
+          </w:p>
+        </w:tc>
+        <w:tc>
+          <w:tcPr>
+            <w:tcW w:w="1224" w:type="dxa"/>
+          </w:tcPr>
+          <w:p>
+            <w:pPr>
+              <w:rPr>
+                <w:rFonts w:ascii="Times" w:hAnsi="Times"/>
+              </w:rPr>
+            </w:pPr>
+          </w:p>
+        </w:tc>
+        <w:tc>
+          <w:tcPr>
+            <w:tcW w:w="1224" w:type="dxa"/>
+          </w:tcPr>
+          <w:p>
+            <w:pPr>
+              <w:rPr>
+                <w:rFonts w:ascii="Times" w:hAnsi="Times"/>
+              </w:rPr>
+            </w:pPr>
+          </w:p>
         </w:tc>
       </w:tr>
       <w:tr>
@@ -936,75 +1596,157 @@
           <w:tcPr>
             <w:tcW w:w="6205" w:type="dxa"/>
           </w:tcPr>
-          <w:p/>
-        </w:tc>
-        <w:tc>
-          <w:tcPr>
-            <w:tcW w:w="1224" w:type="dxa"/>
-          </w:tcPr>
-          <w:p/>
-        </w:tc>
-        <w:tc>
-          <w:tcPr>
-            <w:tcW w:w="1224" w:type="dxa"/>
-          </w:tcPr>
-          <w:p/>
+          <w:p>
+            <w:pPr>
+              <w:rPr>
+                <w:rFonts w:ascii="Times" w:hAnsi="Times"/>
+              </w:rPr>
+            </w:pPr>
+          </w:p>
+        </w:tc>
+        <w:tc>
+          <w:tcPr>
+            <w:tcW w:w="1224" w:type="dxa"/>
+          </w:tcPr>
+          <w:p>
+            <w:pPr>
+              <w:rPr>
+                <w:rFonts w:ascii="Times" w:hAnsi="Times"/>
+              </w:rPr>
+            </w:pPr>
+          </w:p>
+        </w:tc>
+        <w:tc>
+          <w:tcPr>
+            <w:tcW w:w="1224" w:type="dxa"/>
+          </w:tcPr>
+          <w:p>
+            <w:pPr>
+              <w:rPr>
+                <w:rFonts w:ascii="Times" w:hAnsi="Times"/>
+              </w:rPr>
+            </w:pPr>
+          </w:p>
         </w:tc>
       </w:tr>
     </w:tbl>
-    <w:p/>
-    <w:p>
-      <w:r>
+    <w:p>
+      <w:pPr>
+        <w:rPr>
+          <w:rFonts w:ascii="Times" w:hAnsi="Times"/>
+        </w:rPr>
+      </w:pPr>
+    </w:p>
+    <w:p>
+      <w:pPr>
+        <w:rPr>
+          <w:rFonts w:ascii="Times" w:hAnsi="Times"/>
+        </w:rPr>
+      </w:pPr>
+      <w:r>
+        <w:rPr>
+          <w:rFonts w:ascii="Times" w:hAnsi="Times"/>
+        </w:rPr>
         <w:t xml:space="preserve">The pattern here is that lower </w:t>
       </w:r>
       <w:proofErr w:type="spellStart"/>
       <w:r>
+        <w:rPr>
+          <w:rFonts w:ascii="Times" w:hAnsi="Times"/>
+        </w:rPr>
         <w:t>min_df</w:t>
       </w:r>
       <w:proofErr w:type="spellEnd"/>
       <w:r>
+        <w:rPr>
+          <w:rFonts w:ascii="Times" w:hAnsi="Times"/>
+        </w:rPr>
         <w:t xml:space="preserve">, higher </w:t>
       </w:r>
       <w:proofErr w:type="spellStart"/>
       <w:r>
+        <w:rPr>
+          <w:rFonts w:ascii="Times" w:hAnsi="Times"/>
+        </w:rPr>
         <w:t>ngram_range</w:t>
       </w:r>
       <w:proofErr w:type="spellEnd"/>
       <w:r>
+        <w:rPr>
+          <w:rFonts w:ascii="Times" w:hAnsi="Times"/>
+        </w:rPr>
         <w:t>, and L2 regularization make the best combinations.</w:t>
       </w:r>
     </w:p>
-    <w:p/>
-    <w:p>
-      <w:r>
+    <w:p>
+      <w:pPr>
+        <w:rPr>
+          <w:rFonts w:ascii="Times" w:hAnsi="Times"/>
+        </w:rPr>
+      </w:pPr>
+    </w:p>
+    <w:p>
+      <w:pPr>
+        <w:rPr>
+          <w:rFonts w:ascii="Times" w:hAnsi="Times"/>
+        </w:rPr>
+      </w:pPr>
+      <w:r>
+        <w:rPr>
+          <w:rFonts w:ascii="Times" w:hAnsi="Times"/>
+        </w:rPr>
         <w:t xml:space="preserve">Knowing this, I moved into the final tuning step to tune the model parameters. Keeping previous best parameters of </w:t>
       </w:r>
       <w:proofErr w:type="spellStart"/>
       <w:r>
+        <w:rPr>
+          <w:rFonts w:ascii="Times" w:hAnsi="Times"/>
+        </w:rPr>
         <w:t>min_df</w:t>
       </w:r>
       <w:proofErr w:type="spellEnd"/>
       <w:r>
+        <w:rPr>
+          <w:rFonts w:ascii="Times" w:hAnsi="Times"/>
+        </w:rPr>
         <w:t xml:space="preserve"> = 25, </w:t>
       </w:r>
       <w:proofErr w:type="spellStart"/>
       <w:r>
+        <w:rPr>
+          <w:rFonts w:ascii="Times" w:hAnsi="Times"/>
+        </w:rPr>
         <w:t>ngram_range</w:t>
       </w:r>
       <w:proofErr w:type="spellEnd"/>
       <w:r>
+        <w:rPr>
+          <w:rFonts w:ascii="Times" w:hAnsi="Times"/>
+        </w:rPr>
         <w:t xml:space="preserve"> = (1,3), and penalty = L2, I now manipulated </w:t>
       </w:r>
       <w:proofErr w:type="spellStart"/>
       <w:r>
+        <w:rPr>
+          <w:rFonts w:ascii="Times" w:hAnsi="Times"/>
+        </w:rPr>
         <w:t>max_iterations</w:t>
       </w:r>
       <w:proofErr w:type="spellEnd"/>
       <w:r>
+        <w:rPr>
+          <w:rFonts w:ascii="Times" w:hAnsi="Times"/>
+        </w:rPr>
         <w:t>, C (regularization strength), and multi-class solution method. Results below:</w:t>
       </w:r>
     </w:p>
-    <w:p/>
+    <w:p>
+      <w:pPr>
+        <w:rPr>
+          <w:rFonts w:ascii="Times" w:hAnsi="Times"/>
+        </w:rPr>
+      </w:pPr>
+    </w:p>
     <w:tbl>
       <w:tblPr>
         <w:tblStyle w:val="TableGrid"/>
@@ -1026,12 +1768,14 @@
           <w:p>
             <w:pPr>
               <w:rPr>
+                <w:rFonts w:ascii="Times" w:hAnsi="Times"/>
                 <w:b/>
                 <w:bCs/>
               </w:rPr>
             </w:pPr>
             <w:r>
               <w:rPr>
+                <w:rFonts w:ascii="Times" w:hAnsi="Times"/>
                 <w:b/>
                 <w:bCs/>
               </w:rPr>
@@ -1047,12 +1791,14 @@
           <w:p>
             <w:pPr>
               <w:rPr>
+                <w:rFonts w:ascii="Times" w:hAnsi="Times"/>
                 <w:b/>
                 <w:bCs/>
               </w:rPr>
             </w:pPr>
             <w:r>
               <w:rPr>
+                <w:rFonts w:ascii="Times" w:hAnsi="Times"/>
                 <w:b/>
                 <w:bCs/>
               </w:rPr>
@@ -1068,12 +1814,14 @@
           <w:p>
             <w:pPr>
               <w:rPr>
+                <w:rFonts w:ascii="Times" w:hAnsi="Times"/>
                 <w:b/>
                 <w:bCs/>
               </w:rPr>
             </w:pPr>
             <w:r>
               <w:rPr>
+                <w:rFonts w:ascii="Times" w:hAnsi="Times"/>
                 <w:b/>
                 <w:bCs/>
               </w:rPr>
@@ -1087,19 +1835,37 @@
           <w:tcPr>
             <w:tcW w:w="6205" w:type="dxa"/>
           </w:tcPr>
-          <w:p/>
-        </w:tc>
-        <w:tc>
-          <w:tcPr>
-            <w:tcW w:w="1224" w:type="dxa"/>
-          </w:tcPr>
-          <w:p/>
-        </w:tc>
-        <w:tc>
-          <w:tcPr>
-            <w:tcW w:w="1224" w:type="dxa"/>
-          </w:tcPr>
-          <w:p/>
+          <w:p>
+            <w:pPr>
+              <w:rPr>
+                <w:rFonts w:ascii="Times" w:hAnsi="Times"/>
+              </w:rPr>
+            </w:pPr>
+          </w:p>
+        </w:tc>
+        <w:tc>
+          <w:tcPr>
+            <w:tcW w:w="1224" w:type="dxa"/>
+          </w:tcPr>
+          <w:p>
+            <w:pPr>
+              <w:rPr>
+                <w:rFonts w:ascii="Times" w:hAnsi="Times"/>
+              </w:rPr>
+            </w:pPr>
+          </w:p>
+        </w:tc>
+        <w:tc>
+          <w:tcPr>
+            <w:tcW w:w="1224" w:type="dxa"/>
+          </w:tcPr>
+          <w:p>
+            <w:pPr>
+              <w:rPr>
+                <w:rFonts w:ascii="Times" w:hAnsi="Times"/>
+              </w:rPr>
+            </w:pPr>
+          </w:p>
         </w:tc>
       </w:tr>
       <w:tr>
@@ -1107,19 +1873,37 @@
           <w:tcPr>
             <w:tcW w:w="6205" w:type="dxa"/>
           </w:tcPr>
-          <w:p/>
-        </w:tc>
-        <w:tc>
-          <w:tcPr>
-            <w:tcW w:w="1224" w:type="dxa"/>
-          </w:tcPr>
-          <w:p/>
-        </w:tc>
-        <w:tc>
-          <w:tcPr>
-            <w:tcW w:w="1224" w:type="dxa"/>
-          </w:tcPr>
-          <w:p/>
+          <w:p>
+            <w:pPr>
+              <w:rPr>
+                <w:rFonts w:ascii="Times" w:hAnsi="Times"/>
+              </w:rPr>
+            </w:pPr>
+          </w:p>
+        </w:tc>
+        <w:tc>
+          <w:tcPr>
+            <w:tcW w:w="1224" w:type="dxa"/>
+          </w:tcPr>
+          <w:p>
+            <w:pPr>
+              <w:rPr>
+                <w:rFonts w:ascii="Times" w:hAnsi="Times"/>
+              </w:rPr>
+            </w:pPr>
+          </w:p>
+        </w:tc>
+        <w:tc>
+          <w:tcPr>
+            <w:tcW w:w="1224" w:type="dxa"/>
+          </w:tcPr>
+          <w:p>
+            <w:pPr>
+              <w:rPr>
+                <w:rFonts w:ascii="Times" w:hAnsi="Times"/>
+              </w:rPr>
+            </w:pPr>
+          </w:p>
         </w:tc>
       </w:tr>
       <w:tr>
@@ -1127,19 +1911,37 @@
           <w:tcPr>
             <w:tcW w:w="6205" w:type="dxa"/>
           </w:tcPr>
-          <w:p/>
-        </w:tc>
-        <w:tc>
-          <w:tcPr>
-            <w:tcW w:w="1224" w:type="dxa"/>
-          </w:tcPr>
-          <w:p/>
-        </w:tc>
-        <w:tc>
-          <w:tcPr>
-            <w:tcW w:w="1224" w:type="dxa"/>
-          </w:tcPr>
-          <w:p/>
+          <w:p>
+            <w:pPr>
+              <w:rPr>
+                <w:rFonts w:ascii="Times" w:hAnsi="Times"/>
+              </w:rPr>
+            </w:pPr>
+          </w:p>
+        </w:tc>
+        <w:tc>
+          <w:tcPr>
+            <w:tcW w:w="1224" w:type="dxa"/>
+          </w:tcPr>
+          <w:p>
+            <w:pPr>
+              <w:rPr>
+                <w:rFonts w:ascii="Times" w:hAnsi="Times"/>
+              </w:rPr>
+            </w:pPr>
+          </w:p>
+        </w:tc>
+        <w:tc>
+          <w:tcPr>
+            <w:tcW w:w="1224" w:type="dxa"/>
+          </w:tcPr>
+          <w:p>
+            <w:pPr>
+              <w:rPr>
+                <w:rFonts w:ascii="Times" w:hAnsi="Times"/>
+              </w:rPr>
+            </w:pPr>
+          </w:p>
         </w:tc>
       </w:tr>
       <w:tr>
@@ -1147,19 +1949,37 @@
           <w:tcPr>
             <w:tcW w:w="6205" w:type="dxa"/>
           </w:tcPr>
-          <w:p/>
-        </w:tc>
-        <w:tc>
-          <w:tcPr>
-            <w:tcW w:w="1224" w:type="dxa"/>
-          </w:tcPr>
-          <w:p/>
-        </w:tc>
-        <w:tc>
-          <w:tcPr>
-            <w:tcW w:w="1224" w:type="dxa"/>
-          </w:tcPr>
-          <w:p/>
+          <w:p>
+            <w:pPr>
+              <w:rPr>
+                <w:rFonts w:ascii="Times" w:hAnsi="Times"/>
+              </w:rPr>
+            </w:pPr>
+          </w:p>
+        </w:tc>
+        <w:tc>
+          <w:tcPr>
+            <w:tcW w:w="1224" w:type="dxa"/>
+          </w:tcPr>
+          <w:p>
+            <w:pPr>
+              <w:rPr>
+                <w:rFonts w:ascii="Times" w:hAnsi="Times"/>
+              </w:rPr>
+            </w:pPr>
+          </w:p>
+        </w:tc>
+        <w:tc>
+          <w:tcPr>
+            <w:tcW w:w="1224" w:type="dxa"/>
+          </w:tcPr>
+          <w:p>
+            <w:pPr>
+              <w:rPr>
+                <w:rFonts w:ascii="Times" w:hAnsi="Times"/>
+              </w:rPr>
+            </w:pPr>
+          </w:p>
         </w:tc>
       </w:tr>
       <w:tr>
@@ -1167,51 +1987,100 @@
           <w:tcPr>
             <w:tcW w:w="6205" w:type="dxa"/>
           </w:tcPr>
-          <w:p/>
-        </w:tc>
-        <w:tc>
-          <w:tcPr>
-            <w:tcW w:w="1224" w:type="dxa"/>
-          </w:tcPr>
-          <w:p/>
-        </w:tc>
-        <w:tc>
-          <w:tcPr>
-            <w:tcW w:w="1224" w:type="dxa"/>
-          </w:tcPr>
-          <w:p/>
+          <w:p>
+            <w:pPr>
+              <w:rPr>
+                <w:rFonts w:ascii="Times" w:hAnsi="Times"/>
+              </w:rPr>
+            </w:pPr>
+          </w:p>
+        </w:tc>
+        <w:tc>
+          <w:tcPr>
+            <w:tcW w:w="1224" w:type="dxa"/>
+          </w:tcPr>
+          <w:p>
+            <w:pPr>
+              <w:rPr>
+                <w:rFonts w:ascii="Times" w:hAnsi="Times"/>
+              </w:rPr>
+            </w:pPr>
+          </w:p>
+        </w:tc>
+        <w:tc>
+          <w:tcPr>
+            <w:tcW w:w="1224" w:type="dxa"/>
+          </w:tcPr>
+          <w:p>
+            <w:pPr>
+              <w:rPr>
+                <w:rFonts w:ascii="Times" w:hAnsi="Times"/>
+              </w:rPr>
+            </w:pPr>
+          </w:p>
         </w:tc>
       </w:tr>
     </w:tbl>
-    <w:p/>
-    <w:p>
-      <w:r>
+    <w:p>
+      <w:pPr>
+        <w:rPr>
+          <w:rFonts w:ascii="Times" w:hAnsi="Times"/>
+        </w:rPr>
+      </w:pPr>
+    </w:p>
+    <w:p>
+      <w:pPr>
+        <w:rPr>
+          <w:rFonts w:ascii="Times" w:hAnsi="Times"/>
+        </w:rPr>
+      </w:pPr>
+      <w:r>
+        <w:rPr>
+          <w:rFonts w:ascii="Times" w:hAnsi="Times"/>
+        </w:rPr>
         <w:t>The pattern here is that …</w:t>
       </w:r>
     </w:p>
-    <w:p/>
-    <w:p>
-      <w:pPr>
-        <w:rPr>
+    <w:p>
+      <w:pPr>
+        <w:rPr>
+          <w:rFonts w:ascii="Times" w:hAnsi="Times"/>
+        </w:rPr>
+      </w:pPr>
+    </w:p>
+    <w:p>
+      <w:pPr>
+        <w:rPr>
+          <w:rFonts w:ascii="Times" w:hAnsi="Times"/>
           <w:b/>
           <w:bCs/>
         </w:rPr>
       </w:pPr>
       <w:r>
         <w:rPr>
+          <w:rFonts w:ascii="Times" w:hAnsi="Times"/>
           <w:b/>
           <w:bCs/>
         </w:rPr>
         <w:t>Conclusion</w:t>
       </w:r>
-      <w:bookmarkStart w:id="0" w:name="_GoBack"/>
-      <w:bookmarkEnd w:id="0"/>
-    </w:p>
-    <w:p>
-      <w:r>
+    </w:p>
+    <w:p>
+      <w:pPr>
+        <w:rPr>
+          <w:rFonts w:ascii="Times" w:hAnsi="Times"/>
+        </w:rPr>
+      </w:pPr>
+      <w:r>
+        <w:rPr>
+          <w:rFonts w:ascii="Times" w:hAnsi="Times"/>
+        </w:rPr>
         <w:t xml:space="preserve">Overall, the best model </w:t>
       </w:r>
       <w:r>
+        <w:rPr>
+          <w:rFonts w:ascii="Times" w:hAnsi="Times"/>
+        </w:rPr>
         <w:t xml:space="preserve">to fit this dataset is </w:t>
       </w:r>
     </w:p>
@@ -1619,6 +2488,10 @@
   <w:style w:type="paragraph" w:default="1" w:styleId="Normal">
     <w:name w:val="Normal"/>
     <w:qFormat/>
+    <w:rsid w:val="006935E9"/>
+    <w:rPr>
+      <w:rFonts w:ascii="Times New Roman" w:eastAsia="Times New Roman" w:hAnsi="Times New Roman" w:cs="Times New Roman"/>
+    </w:rPr>
   </w:style>
   <w:style w:type="character" w:default="1" w:styleId="DefaultParagraphFont">
     <w:name w:val="Default Paragraph Font"/>
@@ -1662,6 +2535,18 @@
         <w:insideV w:val="single" w:sz="4" w:space="0" w:color="auto"/>
       </w:tblBorders>
     </w:tblPr>
+  </w:style>
+  <w:style w:type="character" w:styleId="Hyperlink">
+    <w:name w:val="Hyperlink"/>
+    <w:basedOn w:val="DefaultParagraphFont"/>
+    <w:uiPriority w:val="99"/>
+    <w:semiHidden/>
+    <w:unhideWhenUsed/>
+    <w:rsid w:val="006935E9"/>
+    <w:rPr>
+      <w:color w:val="0000FF"/>
+      <w:u w:val="single"/>
+    </w:rPr>
   </w:style>
 </w:styles>
 </file>

</xml_diff>

<commit_message>
Ran all experiments and added new function for the final model
</commit_message>
<xml_diff>
--- a/experiments_paper.docx
+++ b/experiments_paper.docx
@@ -109,8 +109,6 @@
         </w:rPr>
         <w:t>Preprocessing</w:t>
       </w:r>
-      <w:bookmarkStart w:id="0" w:name="_GoBack"/>
-      <w:bookmarkEnd w:id="0"/>
     </w:p>
     <w:p>
       <w:pPr>
@@ -178,21 +176,7 @@
         <w:rPr>
           <w:rFonts w:ascii="Times" w:hAnsi="Times"/>
         </w:rPr>
-        <w:t xml:space="preserve">and lemmatizing. I originally stemmed </w:t>
-      </w:r>
-      <w:proofErr w:type="gramStart"/>
-      <w:r>
-        <w:rPr>
-          <w:rFonts w:ascii="Times" w:hAnsi="Times"/>
-        </w:rPr>
-        <w:t>words, but</w:t>
-      </w:r>
-      <w:proofErr w:type="gramEnd"/>
-      <w:r>
-        <w:rPr>
-          <w:rFonts w:ascii="Times" w:hAnsi="Times"/>
-        </w:rPr>
-        <w:t xml:space="preserve"> found that I could train much faster and without performance loss if I lemmatized with the NLTK package instead. </w:t>
+        <w:t xml:space="preserve">and lemmatizing. I originally stemmed words, but found that I could train much faster and without performance loss if I lemmatized with the NLTK package instead. </w:t>
       </w:r>
     </w:p>
     <w:p>
@@ -241,63 +225,13 @@
         <w:rPr>
           <w:rFonts w:ascii="Times" w:hAnsi="Times"/>
         </w:rPr>
-        <w:t xml:space="preserve">A large part of the experimentation I did </w:t>
-      </w:r>
-      <w:proofErr w:type="spellStart"/>
-      <w:r>
-        <w:rPr>
-          <w:rFonts w:ascii="Times" w:hAnsi="Times"/>
-        </w:rPr>
-        <w:t>involved</w:t>
-      </w:r>
-      <w:proofErr w:type="spellEnd"/>
-      <w:r>
-        <w:rPr>
-          <w:rFonts w:ascii="Times" w:hAnsi="Times"/>
-        </w:rPr>
-        <w:t xml:space="preserve"> manipulating TF-IDF parameters; I manipulated </w:t>
-      </w:r>
-      <w:proofErr w:type="spellStart"/>
-      <w:r>
-        <w:rPr>
-          <w:rFonts w:ascii="Times" w:hAnsi="Times"/>
-        </w:rPr>
-        <w:t>min_df</w:t>
-      </w:r>
-      <w:proofErr w:type="spellEnd"/>
-      <w:r>
-        <w:rPr>
-          <w:rFonts w:ascii="Times" w:hAnsi="Times"/>
-        </w:rPr>
-        <w:t xml:space="preserve">, the normalization method (L1 or L2), and </w:t>
-      </w:r>
-      <w:proofErr w:type="spellStart"/>
-      <w:r>
-        <w:rPr>
-          <w:rFonts w:ascii="Times" w:hAnsi="Times"/>
-        </w:rPr>
-        <w:t>ngram_range</w:t>
-      </w:r>
-      <w:proofErr w:type="spellEnd"/>
-      <w:r>
-        <w:rPr>
-          <w:rFonts w:ascii="Times" w:hAnsi="Times"/>
-        </w:rPr>
-        <w:t xml:space="preserve">, keeping a constant </w:t>
-      </w:r>
-      <w:proofErr w:type="spellStart"/>
-      <w:r>
-        <w:rPr>
-          <w:rFonts w:ascii="Times" w:hAnsi="Times"/>
-        </w:rPr>
-        <w:t>max_df</w:t>
-      </w:r>
-      <w:proofErr w:type="spellEnd"/>
-      <w:r>
-        <w:rPr>
-          <w:rFonts w:ascii="Times" w:hAnsi="Times"/>
-        </w:rPr>
-        <w:t xml:space="preserve"> of 0.8. </w:t>
+        <w:t xml:space="preserve">A large part of the experimentation I did involved manipulating TF-IDF parameters; I manipulated min_df, the normalization method (L1 or L2), and ngram_range, keeping a constant max_df of 0.8. </w:t>
+      </w:r>
+      <w:r>
+        <w:rPr>
+          <w:rFonts w:ascii="Times" w:hAnsi="Times"/>
+        </w:rPr>
+        <w:t xml:space="preserve">I also scaled the </w:t>
       </w:r>
     </w:p>
     <w:p>
@@ -334,21 +268,7 @@
         <w:rPr>
           <w:rFonts w:ascii="Times" w:hAnsi="Times"/>
         </w:rPr>
-        <w:t xml:space="preserve">For the initial modeling phase, I used about 140,000 rows of this dataset, vectorized with </w:t>
-      </w:r>
-      <w:proofErr w:type="spellStart"/>
-      <w:r>
-        <w:rPr>
-          <w:rFonts w:ascii="Times" w:hAnsi="Times"/>
-        </w:rPr>
-        <w:t>min_df</w:t>
-      </w:r>
-      <w:proofErr w:type="spellEnd"/>
-      <w:r>
-        <w:rPr>
-          <w:rFonts w:ascii="Times" w:hAnsi="Times"/>
-        </w:rPr>
-        <w:t xml:space="preserve"> = 100, unigrams only, </w:t>
+        <w:t xml:space="preserve">For the initial modeling phase, I used about 140,000 rows of this dataset, vectorized with min_df = 100, unigrams only, </w:t>
       </w:r>
       <w:r>
         <w:rPr>
@@ -522,25 +442,37 @@
               <w:rPr>
                 <w:rFonts w:ascii="Times" w:hAnsi="Times"/>
               </w:rPr>
-              <w:t>0.373</w:t>
-            </w:r>
-          </w:p>
-        </w:tc>
-        <w:tc>
-          <w:tcPr>
-            <w:tcW w:w="1224" w:type="dxa"/>
-          </w:tcPr>
-          <w:p>
-            <w:pPr>
-              <w:rPr>
-                <w:rFonts w:ascii="Times" w:hAnsi="Times"/>
-              </w:rPr>
-            </w:pPr>
-            <w:r>
-              <w:rPr>
-                <w:rFonts w:ascii="Times" w:hAnsi="Times"/>
-              </w:rPr>
-              <w:t>0.372</w:t>
+              <w:t>0.37</w:t>
+            </w:r>
+            <w:r>
+              <w:rPr>
+                <w:rFonts w:ascii="Times" w:hAnsi="Times"/>
+              </w:rPr>
+              <w:t>1</w:t>
+            </w:r>
+          </w:p>
+        </w:tc>
+        <w:tc>
+          <w:tcPr>
+            <w:tcW w:w="1224" w:type="dxa"/>
+          </w:tcPr>
+          <w:p>
+            <w:pPr>
+              <w:rPr>
+                <w:rFonts w:ascii="Times" w:hAnsi="Times"/>
+              </w:rPr>
+            </w:pPr>
+            <w:r>
+              <w:rPr>
+                <w:rFonts w:ascii="Times" w:hAnsi="Times"/>
+              </w:rPr>
+              <w:t>0.37</w:t>
+            </w:r>
+            <w:r>
+              <w:rPr>
+                <w:rFonts w:ascii="Times" w:hAnsi="Times"/>
+              </w:rPr>
+              <w:t>0</w:t>
             </w:r>
           </w:p>
         </w:tc>
@@ -590,25 +522,37 @@
               <w:rPr>
                 <w:rFonts w:ascii="Times" w:hAnsi="Times"/>
               </w:rPr>
-              <w:t>0.319</w:t>
-            </w:r>
-          </w:p>
-        </w:tc>
-        <w:tc>
-          <w:tcPr>
-            <w:tcW w:w="1224" w:type="dxa"/>
-          </w:tcPr>
-          <w:p>
-            <w:pPr>
-              <w:rPr>
-                <w:rFonts w:ascii="Times" w:hAnsi="Times"/>
-              </w:rPr>
-            </w:pPr>
-            <w:r>
-              <w:rPr>
-                <w:rFonts w:ascii="Times" w:hAnsi="Times"/>
-              </w:rPr>
-              <w:t>0.316</w:t>
+              <w:t>0.31</w:t>
+            </w:r>
+            <w:r>
+              <w:rPr>
+                <w:rFonts w:ascii="Times" w:hAnsi="Times"/>
+              </w:rPr>
+              <w:t>4</w:t>
+            </w:r>
+          </w:p>
+        </w:tc>
+        <w:tc>
+          <w:tcPr>
+            <w:tcW w:w="1224" w:type="dxa"/>
+          </w:tcPr>
+          <w:p>
+            <w:pPr>
+              <w:rPr>
+                <w:rFonts w:ascii="Times" w:hAnsi="Times"/>
+              </w:rPr>
+            </w:pPr>
+            <w:r>
+              <w:rPr>
+                <w:rFonts w:ascii="Times" w:hAnsi="Times"/>
+              </w:rPr>
+              <w:t>0.31</w:t>
+            </w:r>
+            <w:r>
+              <w:rPr>
+                <w:rFonts w:ascii="Times" w:hAnsi="Times"/>
+              </w:rPr>
+              <w:t>4</w:t>
             </w:r>
           </w:p>
         </w:tc>
@@ -658,25 +602,37 @@
               <w:rPr>
                 <w:rFonts w:ascii="Times" w:hAnsi="Times"/>
               </w:rPr>
-              <w:t>0.329</w:t>
-            </w:r>
-          </w:p>
-        </w:tc>
-        <w:tc>
-          <w:tcPr>
-            <w:tcW w:w="1224" w:type="dxa"/>
-          </w:tcPr>
-          <w:p>
-            <w:pPr>
-              <w:rPr>
-                <w:rFonts w:ascii="Times" w:hAnsi="Times"/>
-              </w:rPr>
-            </w:pPr>
-            <w:r>
-              <w:rPr>
-                <w:rFonts w:ascii="Times" w:hAnsi="Times"/>
-              </w:rPr>
-              <w:t>0.323</w:t>
+              <w:t>0.32</w:t>
+            </w:r>
+            <w:r>
+              <w:rPr>
+                <w:rFonts w:ascii="Times" w:hAnsi="Times"/>
+              </w:rPr>
+              <w:t>1</w:t>
+            </w:r>
+          </w:p>
+        </w:tc>
+        <w:tc>
+          <w:tcPr>
+            <w:tcW w:w="1224" w:type="dxa"/>
+          </w:tcPr>
+          <w:p>
+            <w:pPr>
+              <w:rPr>
+                <w:rFonts w:ascii="Times" w:hAnsi="Times"/>
+              </w:rPr>
+            </w:pPr>
+            <w:r>
+              <w:rPr>
+                <w:rFonts w:ascii="Times" w:hAnsi="Times"/>
+              </w:rPr>
+              <w:t>0.3</w:t>
+            </w:r>
+            <w:r>
+              <w:rPr>
+                <w:rFonts w:ascii="Times" w:hAnsi="Times"/>
+              </w:rPr>
+              <w:t>19</w:t>
             </w:r>
           </w:p>
         </w:tc>
@@ -728,18 +684,30 @@
                 <w:rFonts w:ascii="Times" w:hAnsi="Times"/>
               </w:rPr>
             </w:pPr>
-          </w:p>
-        </w:tc>
-        <w:tc>
-          <w:tcPr>
-            <w:tcW w:w="1224" w:type="dxa"/>
-          </w:tcPr>
-          <w:p>
-            <w:pPr>
-              <w:rPr>
-                <w:rFonts w:ascii="Times" w:hAnsi="Times"/>
-              </w:rPr>
-            </w:pPr>
+            <w:r>
+              <w:rPr>
+                <w:rFonts w:ascii="Times" w:hAnsi="Times"/>
+              </w:rPr>
+              <w:t>0.368</w:t>
+            </w:r>
+          </w:p>
+        </w:tc>
+        <w:tc>
+          <w:tcPr>
+            <w:tcW w:w="1224" w:type="dxa"/>
+          </w:tcPr>
+          <w:p>
+            <w:pPr>
+              <w:rPr>
+                <w:rFonts w:ascii="Times" w:hAnsi="Times"/>
+              </w:rPr>
+            </w:pPr>
+            <w:r>
+              <w:rPr>
+                <w:rFonts w:ascii="Times" w:hAnsi="Times"/>
+              </w:rPr>
+              <w:t>0.367</w:t>
+            </w:r>
           </w:p>
         </w:tc>
         <w:tc>
@@ -790,18 +758,30 @@
                 <w:rFonts w:ascii="Times" w:hAnsi="Times"/>
               </w:rPr>
             </w:pPr>
-          </w:p>
-        </w:tc>
-        <w:tc>
-          <w:tcPr>
-            <w:tcW w:w="1224" w:type="dxa"/>
-          </w:tcPr>
-          <w:p>
-            <w:pPr>
-              <w:rPr>
-                <w:rFonts w:ascii="Times" w:hAnsi="Times"/>
-              </w:rPr>
-            </w:pPr>
+            <w:r>
+              <w:rPr>
+                <w:rFonts w:ascii="Times" w:hAnsi="Times"/>
+              </w:rPr>
+              <w:t>0.267</w:t>
+            </w:r>
+          </w:p>
+        </w:tc>
+        <w:tc>
+          <w:tcPr>
+            <w:tcW w:w="1224" w:type="dxa"/>
+          </w:tcPr>
+          <w:p>
+            <w:pPr>
+              <w:rPr>
+                <w:rFonts w:ascii="Times" w:hAnsi="Times"/>
+              </w:rPr>
+            </w:pPr>
+            <w:r>
+              <w:rPr>
+                <w:rFonts w:ascii="Times" w:hAnsi="Times"/>
+              </w:rPr>
+              <w:t>0.257</w:t>
+            </w:r>
           </w:p>
         </w:tc>
         <w:tc>
@@ -846,18 +826,30 @@
                 <w:rFonts w:ascii="Times" w:hAnsi="Times"/>
               </w:rPr>
             </w:pPr>
-          </w:p>
-        </w:tc>
-        <w:tc>
-          <w:tcPr>
-            <w:tcW w:w="1224" w:type="dxa"/>
-          </w:tcPr>
-          <w:p>
-            <w:pPr>
-              <w:rPr>
-                <w:rFonts w:ascii="Times" w:hAnsi="Times"/>
-              </w:rPr>
-            </w:pPr>
+            <w:r>
+              <w:rPr>
+                <w:rFonts w:ascii="Times" w:hAnsi="Times"/>
+              </w:rPr>
+              <w:t>0.265</w:t>
+            </w:r>
+          </w:p>
+        </w:tc>
+        <w:tc>
+          <w:tcPr>
+            <w:tcW w:w="1224" w:type="dxa"/>
+          </w:tcPr>
+          <w:p>
+            <w:pPr>
+              <w:rPr>
+                <w:rFonts w:ascii="Times" w:hAnsi="Times"/>
+              </w:rPr>
+            </w:pPr>
+            <w:r>
+              <w:rPr>
+                <w:rFonts w:ascii="Times" w:hAnsi="Times"/>
+              </w:rPr>
+              <w:t>0.105</w:t>
+            </w:r>
           </w:p>
         </w:tc>
         <w:tc>
@@ -870,19 +862,11 @@
                 <w:rFonts w:ascii="Times" w:hAnsi="Times"/>
               </w:rPr>
             </w:pPr>
-            <w:proofErr w:type="spellStart"/>
-            <w:r>
-              <w:rPr>
-                <w:rFonts w:ascii="Times" w:hAnsi="Times"/>
-              </w:rPr>
-              <w:t>SKLearn</w:t>
-            </w:r>
-            <w:proofErr w:type="spellEnd"/>
-            <w:r>
-              <w:rPr>
-                <w:rFonts w:ascii="Times" w:hAnsi="Times"/>
-              </w:rPr>
-              <w:t xml:space="preserve"> built-in neural network model</w:t>
+            <w:r>
+              <w:rPr>
+                <w:rFonts w:ascii="Times" w:hAnsi="Times"/>
+              </w:rPr>
+              <w:t>SKLearn built-in neural network model</w:t>
             </w:r>
           </w:p>
         </w:tc>
@@ -911,7 +895,26 @@
         <w:rPr>
           <w:rFonts w:ascii="Times" w:hAnsi="Times"/>
         </w:rPr>
-        <w:t>For each model type, these came out fairly homogeneous, with a large number of misclassified samples evenly distributed. It is important to make sure that misclassified samples are evenly distributed to rule out unbalanced class errors.</w:t>
+        <w:t>For each model type, these came out fairly homogeneous, with a large number of misclassified samples evenly distributed.</w:t>
+      </w:r>
+      <w:r>
+        <w:rPr>
+          <w:rFonts w:ascii="Times" w:hAnsi="Times"/>
+        </w:rPr>
+        <w:t xml:space="preserve"> However, the MLPC Classifier (the Sklearn-based Neural Network) classified everything as Type 2 (the Earth type), because classes were imbalanced and there was no class-balance parameter.</w:t>
+      </w:r>
+      <w:r>
+        <w:rPr>
+          <w:rFonts w:ascii="Times" w:hAnsi="Times"/>
+        </w:rPr>
+        <w:t xml:space="preserve"> It is important </w:t>
+      </w:r>
+      <w:r>
+        <w:rPr>
+          <w:rFonts w:ascii="Times" w:hAnsi="Times"/>
+        </w:rPr>
+        <w:lastRenderedPageBreak/>
+        <w:t>to make sure that misclassified samples are evenly distributed to rule out unbalanced class errors.</w:t>
       </w:r>
       <w:r>
         <w:rPr>
@@ -1006,41 +1009,25 @@
         <w:rPr>
           <w:rFonts w:ascii="Times" w:hAnsi="Times"/>
         </w:rPr>
-        <w:t xml:space="preserve">first manipulated TF-IDF parameters of </w:t>
-      </w:r>
-      <w:proofErr w:type="spellStart"/>
-      <w:r>
-        <w:rPr>
-          <w:rFonts w:ascii="Times" w:hAnsi="Times"/>
-        </w:rPr>
-        <w:t>min_df</w:t>
-      </w:r>
-      <w:proofErr w:type="spellEnd"/>
-      <w:r>
-        <w:rPr>
-          <w:rFonts w:ascii="Times" w:hAnsi="Times"/>
-        </w:rPr>
-        <w:t xml:space="preserve">, </w:t>
-      </w:r>
-      <w:proofErr w:type="spellStart"/>
-      <w:r>
-        <w:rPr>
-          <w:rFonts w:ascii="Times" w:hAnsi="Times"/>
-        </w:rPr>
-        <w:t>ngram_range</w:t>
-      </w:r>
-      <w:proofErr w:type="spellEnd"/>
-      <w:r>
-        <w:rPr>
-          <w:rFonts w:ascii="Times" w:hAnsi="Times"/>
-        </w:rPr>
-        <w:t xml:space="preserve">, and regularization type. </w:t>
-      </w:r>
-      <w:r>
-        <w:rPr>
-          <w:rFonts w:ascii="Times" w:hAnsi="Times"/>
-        </w:rPr>
-        <w:t>Results below:</w:t>
+        <w:t xml:space="preserve">first manipulated TF-IDF parameters of min_df, ngram_range, and regularization type. </w:t>
+      </w:r>
+      <w:r>
+        <w:rPr>
+          <w:rFonts w:ascii="Times" w:hAnsi="Times"/>
+        </w:rPr>
+        <w:t>Results below</w:t>
+      </w:r>
+      <w:r>
+        <w:rPr>
+          <w:rFonts w:ascii="Times" w:hAnsi="Times"/>
+        </w:rPr>
+        <w:t xml:space="preserve"> (green denotes accuracy &gt; 40%, orange denotes accuracy &lt; 35%)</w:t>
+      </w:r>
+      <w:r>
+        <w:rPr>
+          <w:rFonts w:ascii="Times" w:hAnsi="Times"/>
+        </w:rPr>
+        <w:t>:</w:t>
       </w:r>
     </w:p>
     <w:p>
@@ -1148,71 +1135,55 @@
               <w:rPr>
                 <w:rFonts w:ascii="Times" w:hAnsi="Times"/>
               </w:rPr>
-              <w:t>{'</w:t>
-            </w:r>
-            <w:proofErr w:type="spellStart"/>
-            <w:r>
-              <w:rPr>
-                <w:rFonts w:ascii="Times" w:hAnsi="Times"/>
-              </w:rPr>
-              <w:t>min_df</w:t>
-            </w:r>
-            <w:proofErr w:type="spellEnd"/>
-            <w:r>
-              <w:rPr>
-                <w:rFonts w:ascii="Times" w:hAnsi="Times"/>
-              </w:rPr>
-              <w:t>': 25, '</w:t>
-            </w:r>
-            <w:proofErr w:type="spellStart"/>
-            <w:r>
-              <w:rPr>
-                <w:rFonts w:ascii="Times" w:hAnsi="Times"/>
-              </w:rPr>
-              <w:t>ngram_range</w:t>
-            </w:r>
-            <w:proofErr w:type="spellEnd"/>
-            <w:r>
-              <w:rPr>
-                <w:rFonts w:ascii="Times" w:hAnsi="Times"/>
-              </w:rPr>
-              <w:t>': (1, 1), 'penalty': 'l1'}</w:t>
-            </w:r>
-          </w:p>
-        </w:tc>
-        <w:tc>
-          <w:tcPr>
-            <w:tcW w:w="1224" w:type="dxa"/>
-          </w:tcPr>
-          <w:p>
-            <w:pPr>
-              <w:rPr>
-                <w:rFonts w:ascii="Times" w:hAnsi="Times"/>
-              </w:rPr>
-            </w:pPr>
-            <w:r>
-              <w:rPr>
-                <w:rFonts w:ascii="Times" w:hAnsi="Times"/>
-              </w:rPr>
-              <w:t>0.471</w:t>
-            </w:r>
-          </w:p>
-        </w:tc>
-        <w:tc>
-          <w:tcPr>
-            <w:tcW w:w="1224" w:type="dxa"/>
-          </w:tcPr>
-          <w:p>
-            <w:pPr>
-              <w:rPr>
-                <w:rFonts w:ascii="Times" w:hAnsi="Times"/>
-              </w:rPr>
-            </w:pPr>
-            <w:r>
-              <w:rPr>
-                <w:rFonts w:ascii="Times" w:hAnsi="Times"/>
-              </w:rPr>
-              <w:t>0.402</w:t>
+              <w:t>{'min_df': 25, 'ngram_range': (1, 1), 'penalty': 'l1'}</w:t>
+            </w:r>
+          </w:p>
+        </w:tc>
+        <w:tc>
+          <w:tcPr>
+            <w:tcW w:w="1224" w:type="dxa"/>
+          </w:tcPr>
+          <w:p>
+            <w:pPr>
+              <w:rPr>
+                <w:rFonts w:ascii="Times" w:hAnsi="Times"/>
+              </w:rPr>
+            </w:pPr>
+            <w:r>
+              <w:rPr>
+                <w:rFonts w:ascii="Times" w:hAnsi="Times"/>
+              </w:rPr>
+              <w:t>0.</w:t>
+            </w:r>
+            <w:r>
+              <w:rPr>
+                <w:rFonts w:ascii="Times" w:hAnsi="Times"/>
+              </w:rPr>
+              <w:t>360</w:t>
+            </w:r>
+          </w:p>
+        </w:tc>
+        <w:tc>
+          <w:tcPr>
+            <w:tcW w:w="1224" w:type="dxa"/>
+          </w:tcPr>
+          <w:p>
+            <w:pPr>
+              <w:rPr>
+                <w:rFonts w:ascii="Times" w:hAnsi="Times"/>
+              </w:rPr>
+            </w:pPr>
+            <w:r>
+              <w:rPr>
+                <w:rFonts w:ascii="Times" w:hAnsi="Times"/>
+              </w:rPr>
+              <w:t>0.</w:t>
+            </w:r>
+            <w:r>
+              <w:rPr>
+                <w:rFonts w:ascii="Times" w:hAnsi="Times"/>
+              </w:rPr>
+              <w:t>358</w:t>
             </w:r>
           </w:p>
         </w:tc>
@@ -1221,82 +1192,69 @@
         <w:tc>
           <w:tcPr>
             <w:tcW w:w="6205" w:type="dxa"/>
-          </w:tcPr>
-          <w:p>
-            <w:pPr>
-              <w:rPr>
-                <w:rFonts w:ascii="Times" w:hAnsi="Times"/>
-              </w:rPr>
-            </w:pPr>
-            <w:r>
-              <w:rPr>
-                <w:rFonts w:ascii="Times" w:hAnsi="Times"/>
-              </w:rPr>
-              <w:t>{'</w:t>
-            </w:r>
-            <w:proofErr w:type="spellStart"/>
-            <w:r>
-              <w:rPr>
-                <w:rFonts w:ascii="Times" w:hAnsi="Times"/>
-              </w:rPr>
-              <w:t>min_df</w:t>
-            </w:r>
-            <w:proofErr w:type="spellEnd"/>
-            <w:r>
-              <w:rPr>
-                <w:rFonts w:ascii="Times" w:hAnsi="Times"/>
-              </w:rPr>
-              <w:t>': 25, '</w:t>
-            </w:r>
-            <w:proofErr w:type="spellStart"/>
-            <w:r>
-              <w:rPr>
-                <w:rFonts w:ascii="Times" w:hAnsi="Times"/>
-              </w:rPr>
-              <w:t>ngram_range</w:t>
-            </w:r>
-            <w:proofErr w:type="spellEnd"/>
-            <w:r>
-              <w:rPr>
-                <w:rFonts w:ascii="Times" w:hAnsi="Times"/>
-              </w:rPr>
-              <w:t>': (1, 1), 'penalty': 'l2'}</w:t>
-            </w:r>
-          </w:p>
-        </w:tc>
-        <w:tc>
-          <w:tcPr>
-            <w:tcW w:w="1224" w:type="dxa"/>
-          </w:tcPr>
-          <w:p>
-            <w:pPr>
-              <w:rPr>
-                <w:rFonts w:ascii="Times" w:hAnsi="Times"/>
-              </w:rPr>
-            </w:pPr>
-            <w:r>
-              <w:rPr>
-                <w:rFonts w:ascii="Times" w:hAnsi="Times"/>
-              </w:rPr>
-              <w:t>0.562</w:t>
-            </w:r>
-          </w:p>
-        </w:tc>
-        <w:tc>
-          <w:tcPr>
-            <w:tcW w:w="1224" w:type="dxa"/>
-          </w:tcPr>
-          <w:p>
-            <w:pPr>
-              <w:rPr>
-                <w:rFonts w:ascii="Times" w:hAnsi="Times"/>
-              </w:rPr>
-            </w:pPr>
-            <w:r>
-              <w:rPr>
-                <w:rFonts w:ascii="Times" w:hAnsi="Times"/>
-              </w:rPr>
-              <w:t>0.557</w:t>
+            <w:shd w:val="clear" w:color="auto" w:fill="C5E0B3" w:themeFill="accent6" w:themeFillTint="66"/>
+          </w:tcPr>
+          <w:p>
+            <w:pPr>
+              <w:rPr>
+                <w:rFonts w:ascii="Times" w:hAnsi="Times"/>
+              </w:rPr>
+            </w:pPr>
+            <w:r>
+              <w:rPr>
+                <w:rFonts w:ascii="Times" w:hAnsi="Times"/>
+              </w:rPr>
+              <w:t>{'min_df': 25, 'ngram_range': (1, 1), 'penalty': 'l2'}</w:t>
+            </w:r>
+          </w:p>
+        </w:tc>
+        <w:tc>
+          <w:tcPr>
+            <w:tcW w:w="1224" w:type="dxa"/>
+            <w:shd w:val="clear" w:color="auto" w:fill="C5E0B3" w:themeFill="accent6" w:themeFillTint="66"/>
+          </w:tcPr>
+          <w:p>
+            <w:pPr>
+              <w:rPr>
+                <w:rFonts w:ascii="Times" w:hAnsi="Times"/>
+              </w:rPr>
+            </w:pPr>
+            <w:r>
+              <w:rPr>
+                <w:rFonts w:ascii="Times" w:hAnsi="Times"/>
+              </w:rPr>
+              <w:t>0.</w:t>
+            </w:r>
+            <w:r>
+              <w:rPr>
+                <w:rFonts w:ascii="Times" w:hAnsi="Times"/>
+              </w:rPr>
+              <w:t>404</w:t>
+            </w:r>
+          </w:p>
+        </w:tc>
+        <w:tc>
+          <w:tcPr>
+            <w:tcW w:w="1224" w:type="dxa"/>
+            <w:shd w:val="clear" w:color="auto" w:fill="C5E0B3" w:themeFill="accent6" w:themeFillTint="66"/>
+          </w:tcPr>
+          <w:p>
+            <w:pPr>
+              <w:rPr>
+                <w:rFonts w:ascii="Times" w:hAnsi="Times"/>
+              </w:rPr>
+            </w:pPr>
+            <w:r>
+              <w:rPr>
+                <w:rFonts w:ascii="Times" w:hAnsi="Times"/>
+              </w:rPr>
+              <w:t>0.</w:t>
+            </w:r>
+            <w:r>
+              <w:rPr>
+                <w:rFonts w:ascii="Times" w:hAnsi="Times"/>
+              </w:rPr>
+              <w:t>404</w:t>
             </w:r>
           </w:p>
         </w:tc>
@@ -1316,71 +1274,55 @@
               <w:rPr>
                 <w:rFonts w:ascii="Times" w:hAnsi="Times"/>
               </w:rPr>
-              <w:t>{'</w:t>
-            </w:r>
-            <w:proofErr w:type="spellStart"/>
-            <w:r>
-              <w:rPr>
-                <w:rFonts w:ascii="Times" w:hAnsi="Times"/>
-              </w:rPr>
-              <w:t>min_df</w:t>
-            </w:r>
-            <w:proofErr w:type="spellEnd"/>
-            <w:r>
-              <w:rPr>
-                <w:rFonts w:ascii="Times" w:hAnsi="Times"/>
-              </w:rPr>
-              <w:t>': 25, '</w:t>
-            </w:r>
-            <w:proofErr w:type="spellStart"/>
-            <w:r>
-              <w:rPr>
-                <w:rFonts w:ascii="Times" w:hAnsi="Times"/>
-              </w:rPr>
-              <w:t>ngram_range</w:t>
-            </w:r>
-            <w:proofErr w:type="spellEnd"/>
-            <w:r>
-              <w:rPr>
-                <w:rFonts w:ascii="Times" w:hAnsi="Times"/>
-              </w:rPr>
-              <w:t>': (1, 2), 'penalty': 'l1'}</w:t>
-            </w:r>
-          </w:p>
-        </w:tc>
-        <w:tc>
-          <w:tcPr>
-            <w:tcW w:w="1224" w:type="dxa"/>
-          </w:tcPr>
-          <w:p>
-            <w:pPr>
-              <w:rPr>
-                <w:rFonts w:ascii="Times" w:hAnsi="Times"/>
-              </w:rPr>
-            </w:pPr>
-            <w:r>
-              <w:rPr>
-                <w:rFonts w:ascii="Times" w:hAnsi="Times"/>
-              </w:rPr>
-              <w:t>0.523</w:t>
-            </w:r>
-          </w:p>
-        </w:tc>
-        <w:tc>
-          <w:tcPr>
-            <w:tcW w:w="1224" w:type="dxa"/>
-          </w:tcPr>
-          <w:p>
-            <w:pPr>
-              <w:rPr>
-                <w:rFonts w:ascii="Times" w:hAnsi="Times"/>
-              </w:rPr>
-            </w:pPr>
-            <w:r>
-              <w:rPr>
-                <w:rFonts w:ascii="Times" w:hAnsi="Times"/>
-              </w:rPr>
-              <w:t>0.441</w:t>
+              <w:t>{'min_df': 25, 'ngram_range': (1, 2), 'penalty': 'l1'}</w:t>
+            </w:r>
+          </w:p>
+        </w:tc>
+        <w:tc>
+          <w:tcPr>
+            <w:tcW w:w="1224" w:type="dxa"/>
+          </w:tcPr>
+          <w:p>
+            <w:pPr>
+              <w:rPr>
+                <w:rFonts w:ascii="Times" w:hAnsi="Times"/>
+              </w:rPr>
+            </w:pPr>
+            <w:r>
+              <w:rPr>
+                <w:rFonts w:ascii="Times" w:hAnsi="Times"/>
+              </w:rPr>
+              <w:t>0.</w:t>
+            </w:r>
+            <w:r>
+              <w:rPr>
+                <w:rFonts w:ascii="Times" w:hAnsi="Times"/>
+              </w:rPr>
+              <w:t>353</w:t>
+            </w:r>
+          </w:p>
+        </w:tc>
+        <w:tc>
+          <w:tcPr>
+            <w:tcW w:w="1224" w:type="dxa"/>
+          </w:tcPr>
+          <w:p>
+            <w:pPr>
+              <w:rPr>
+                <w:rFonts w:ascii="Times" w:hAnsi="Times"/>
+              </w:rPr>
+            </w:pPr>
+            <w:r>
+              <w:rPr>
+                <w:rFonts w:ascii="Times" w:hAnsi="Times"/>
+              </w:rPr>
+              <w:t>0.</w:t>
+            </w:r>
+            <w:r>
+              <w:rPr>
+                <w:rFonts w:ascii="Times" w:hAnsi="Times"/>
+              </w:rPr>
+              <w:t>345</w:t>
             </w:r>
           </w:p>
         </w:tc>
@@ -1389,82 +1331,69 @@
         <w:tc>
           <w:tcPr>
             <w:tcW w:w="6205" w:type="dxa"/>
-          </w:tcPr>
-          <w:p>
-            <w:pPr>
-              <w:rPr>
-                <w:rFonts w:ascii="Times" w:hAnsi="Times"/>
-              </w:rPr>
-            </w:pPr>
-            <w:r>
-              <w:rPr>
-                <w:rFonts w:ascii="Times" w:hAnsi="Times"/>
-              </w:rPr>
-              <w:t>{'</w:t>
-            </w:r>
-            <w:proofErr w:type="spellStart"/>
-            <w:r>
-              <w:rPr>
-                <w:rFonts w:ascii="Times" w:hAnsi="Times"/>
-              </w:rPr>
-              <w:t>min_df</w:t>
-            </w:r>
-            <w:proofErr w:type="spellEnd"/>
-            <w:r>
-              <w:rPr>
-                <w:rFonts w:ascii="Times" w:hAnsi="Times"/>
-              </w:rPr>
-              <w:t>': 25, '</w:t>
-            </w:r>
-            <w:proofErr w:type="spellStart"/>
-            <w:r>
-              <w:rPr>
-                <w:rFonts w:ascii="Times" w:hAnsi="Times"/>
-              </w:rPr>
-              <w:t>ngram_range</w:t>
-            </w:r>
-            <w:proofErr w:type="spellEnd"/>
-            <w:r>
-              <w:rPr>
-                <w:rFonts w:ascii="Times" w:hAnsi="Times"/>
-              </w:rPr>
-              <w:t>': (1, 2), 'penalty': 'l2'}</w:t>
-            </w:r>
-          </w:p>
-        </w:tc>
-        <w:tc>
-          <w:tcPr>
-            <w:tcW w:w="1224" w:type="dxa"/>
-          </w:tcPr>
-          <w:p>
-            <w:pPr>
-              <w:rPr>
-                <w:rFonts w:ascii="Times" w:hAnsi="Times"/>
-              </w:rPr>
-            </w:pPr>
-            <w:r>
-              <w:rPr>
-                <w:rFonts w:ascii="Times" w:hAnsi="Times"/>
-              </w:rPr>
-              <w:t>0.581</w:t>
-            </w:r>
-          </w:p>
-        </w:tc>
-        <w:tc>
-          <w:tcPr>
-            <w:tcW w:w="1224" w:type="dxa"/>
-          </w:tcPr>
-          <w:p>
-            <w:pPr>
-              <w:rPr>
-                <w:rFonts w:ascii="Times" w:hAnsi="Times"/>
-              </w:rPr>
-            </w:pPr>
-            <w:r>
-              <w:rPr>
-                <w:rFonts w:ascii="Times" w:hAnsi="Times"/>
-              </w:rPr>
-              <w:t>0.565</w:t>
+            <w:shd w:val="clear" w:color="auto" w:fill="C5E0B3" w:themeFill="accent6" w:themeFillTint="66"/>
+          </w:tcPr>
+          <w:p>
+            <w:pPr>
+              <w:rPr>
+                <w:rFonts w:ascii="Times" w:hAnsi="Times"/>
+              </w:rPr>
+            </w:pPr>
+            <w:r>
+              <w:rPr>
+                <w:rFonts w:ascii="Times" w:hAnsi="Times"/>
+              </w:rPr>
+              <w:t>{'min_df': 25, 'ngram_range': (1, 2), 'penalty': 'l2'}</w:t>
+            </w:r>
+          </w:p>
+        </w:tc>
+        <w:tc>
+          <w:tcPr>
+            <w:tcW w:w="1224" w:type="dxa"/>
+            <w:shd w:val="clear" w:color="auto" w:fill="C5E0B3" w:themeFill="accent6" w:themeFillTint="66"/>
+          </w:tcPr>
+          <w:p>
+            <w:pPr>
+              <w:rPr>
+                <w:rFonts w:ascii="Times" w:hAnsi="Times"/>
+              </w:rPr>
+            </w:pPr>
+            <w:r>
+              <w:rPr>
+                <w:rFonts w:ascii="Times" w:hAnsi="Times"/>
+              </w:rPr>
+              <w:t>0.</w:t>
+            </w:r>
+            <w:r>
+              <w:rPr>
+                <w:rFonts w:ascii="Times" w:hAnsi="Times"/>
+              </w:rPr>
+              <w:t>400</w:t>
+            </w:r>
+          </w:p>
+        </w:tc>
+        <w:tc>
+          <w:tcPr>
+            <w:tcW w:w="1224" w:type="dxa"/>
+            <w:shd w:val="clear" w:color="auto" w:fill="C5E0B3" w:themeFill="accent6" w:themeFillTint="66"/>
+          </w:tcPr>
+          <w:p>
+            <w:pPr>
+              <w:rPr>
+                <w:rFonts w:ascii="Times" w:hAnsi="Times"/>
+              </w:rPr>
+            </w:pPr>
+            <w:r>
+              <w:rPr>
+                <w:rFonts w:ascii="Times" w:hAnsi="Times"/>
+              </w:rPr>
+              <w:t>0.</w:t>
+            </w:r>
+            <w:r>
+              <w:rPr>
+                <w:rFonts w:ascii="Times" w:hAnsi="Times"/>
+              </w:rPr>
+              <w:t>400</w:t>
             </w:r>
           </w:p>
         </w:tc>
@@ -1484,71 +1413,55 @@
               <w:rPr>
                 <w:rFonts w:ascii="Times" w:hAnsi="Times"/>
               </w:rPr>
-              <w:t>{'</w:t>
-            </w:r>
-            <w:proofErr w:type="spellStart"/>
-            <w:r>
-              <w:rPr>
-                <w:rFonts w:ascii="Times" w:hAnsi="Times"/>
-              </w:rPr>
-              <w:t>min_df</w:t>
-            </w:r>
-            <w:proofErr w:type="spellEnd"/>
-            <w:r>
-              <w:rPr>
-                <w:rFonts w:ascii="Times" w:hAnsi="Times"/>
-              </w:rPr>
-              <w:t>': 25, '</w:t>
-            </w:r>
-            <w:proofErr w:type="spellStart"/>
-            <w:r>
-              <w:rPr>
-                <w:rFonts w:ascii="Times" w:hAnsi="Times"/>
-              </w:rPr>
-              <w:t>ngram_range</w:t>
-            </w:r>
-            <w:proofErr w:type="spellEnd"/>
-            <w:r>
-              <w:rPr>
-                <w:rFonts w:ascii="Times" w:hAnsi="Times"/>
-              </w:rPr>
-              <w:t>': (1, 3), 'penalty': 'l1'}</w:t>
-            </w:r>
-          </w:p>
-        </w:tc>
-        <w:tc>
-          <w:tcPr>
-            <w:tcW w:w="1224" w:type="dxa"/>
-          </w:tcPr>
-          <w:p>
-            <w:pPr>
-              <w:rPr>
-                <w:rFonts w:ascii="Times" w:hAnsi="Times"/>
-              </w:rPr>
-            </w:pPr>
-            <w:r>
-              <w:rPr>
-                <w:rFonts w:ascii="Times" w:hAnsi="Times"/>
-              </w:rPr>
-              <w:t>0.496</w:t>
-            </w:r>
-          </w:p>
-        </w:tc>
-        <w:tc>
-          <w:tcPr>
-            <w:tcW w:w="1224" w:type="dxa"/>
-          </w:tcPr>
-          <w:p>
-            <w:pPr>
-              <w:rPr>
-                <w:rFonts w:ascii="Times" w:hAnsi="Times"/>
-              </w:rPr>
-            </w:pPr>
-            <w:r>
-              <w:rPr>
-                <w:rFonts w:ascii="Times" w:hAnsi="Times"/>
-              </w:rPr>
-              <w:t>0.425</w:t>
+              <w:t>{'min_df': 25, 'ngram_range': (1, 3), 'penalty': 'l1'}</w:t>
+            </w:r>
+          </w:p>
+        </w:tc>
+        <w:tc>
+          <w:tcPr>
+            <w:tcW w:w="1224" w:type="dxa"/>
+          </w:tcPr>
+          <w:p>
+            <w:pPr>
+              <w:rPr>
+                <w:rFonts w:ascii="Times" w:hAnsi="Times"/>
+              </w:rPr>
+            </w:pPr>
+            <w:r>
+              <w:rPr>
+                <w:rFonts w:ascii="Times" w:hAnsi="Times"/>
+              </w:rPr>
+              <w:t>0.</w:t>
+            </w:r>
+            <w:r>
+              <w:rPr>
+                <w:rFonts w:ascii="Times" w:hAnsi="Times"/>
+              </w:rPr>
+              <w:t>363</w:t>
+            </w:r>
+          </w:p>
+        </w:tc>
+        <w:tc>
+          <w:tcPr>
+            <w:tcW w:w="1224" w:type="dxa"/>
+          </w:tcPr>
+          <w:p>
+            <w:pPr>
+              <w:rPr>
+                <w:rFonts w:ascii="Times" w:hAnsi="Times"/>
+              </w:rPr>
+            </w:pPr>
+            <w:r>
+              <w:rPr>
+                <w:rFonts w:ascii="Times" w:hAnsi="Times"/>
+              </w:rPr>
+              <w:t>0.</w:t>
+            </w:r>
+            <w:r>
+              <w:rPr>
+                <w:rFonts w:ascii="Times" w:hAnsi="Times"/>
+              </w:rPr>
+              <w:t>354</w:t>
             </w:r>
           </w:p>
         </w:tc>
@@ -1557,37 +1470,58 @@
         <w:tc>
           <w:tcPr>
             <w:tcW w:w="6205" w:type="dxa"/>
-          </w:tcPr>
-          <w:p>
-            <w:pPr>
-              <w:rPr>
-                <w:rFonts w:ascii="Times" w:hAnsi="Times"/>
-              </w:rPr>
-            </w:pPr>
-          </w:p>
-        </w:tc>
-        <w:tc>
-          <w:tcPr>
-            <w:tcW w:w="1224" w:type="dxa"/>
-          </w:tcPr>
-          <w:p>
-            <w:pPr>
-              <w:rPr>
-                <w:rFonts w:ascii="Times" w:hAnsi="Times"/>
-              </w:rPr>
-            </w:pPr>
-          </w:p>
-        </w:tc>
-        <w:tc>
-          <w:tcPr>
-            <w:tcW w:w="1224" w:type="dxa"/>
-          </w:tcPr>
-          <w:p>
-            <w:pPr>
-              <w:rPr>
-                <w:rFonts w:ascii="Times" w:hAnsi="Times"/>
-              </w:rPr>
-            </w:pPr>
+            <w:shd w:val="clear" w:color="auto" w:fill="C5E0B3" w:themeFill="accent6" w:themeFillTint="66"/>
+          </w:tcPr>
+          <w:p>
+            <w:pPr>
+              <w:rPr>
+                <w:rFonts w:ascii="Times" w:hAnsi="Times"/>
+              </w:rPr>
+            </w:pPr>
+            <w:r>
+              <w:rPr>
+                <w:rFonts w:ascii="Times" w:hAnsi="Times"/>
+              </w:rPr>
+              <w:t>{'min_df': 25, 'ngram_range': (1, 3), 'penalty': 'l2'}</w:t>
+            </w:r>
+          </w:p>
+        </w:tc>
+        <w:tc>
+          <w:tcPr>
+            <w:tcW w:w="1224" w:type="dxa"/>
+            <w:shd w:val="clear" w:color="auto" w:fill="C5E0B3" w:themeFill="accent6" w:themeFillTint="66"/>
+          </w:tcPr>
+          <w:p>
+            <w:pPr>
+              <w:rPr>
+                <w:rFonts w:ascii="Times" w:hAnsi="Times"/>
+              </w:rPr>
+            </w:pPr>
+            <w:r>
+              <w:rPr>
+                <w:rFonts w:ascii="Times" w:hAnsi="Times"/>
+              </w:rPr>
+              <w:t>0.403</w:t>
+            </w:r>
+          </w:p>
+        </w:tc>
+        <w:tc>
+          <w:tcPr>
+            <w:tcW w:w="1224" w:type="dxa"/>
+            <w:shd w:val="clear" w:color="auto" w:fill="C5E0B3" w:themeFill="accent6" w:themeFillTint="66"/>
+          </w:tcPr>
+          <w:p>
+            <w:pPr>
+              <w:rPr>
+                <w:rFonts w:ascii="Times" w:hAnsi="Times"/>
+              </w:rPr>
+            </w:pPr>
+            <w:r>
+              <w:rPr>
+                <w:rFonts w:ascii="Times" w:hAnsi="Times"/>
+              </w:rPr>
+              <w:t>0.403</w:t>
+            </w:r>
           </w:p>
         </w:tc>
       </w:tr>
@@ -1602,30 +1536,1006 @@
                 <w:rFonts w:ascii="Times" w:hAnsi="Times"/>
               </w:rPr>
             </w:pPr>
-          </w:p>
-        </w:tc>
-        <w:tc>
-          <w:tcPr>
-            <w:tcW w:w="1224" w:type="dxa"/>
-          </w:tcPr>
-          <w:p>
-            <w:pPr>
-              <w:rPr>
-                <w:rFonts w:ascii="Times" w:hAnsi="Times"/>
-              </w:rPr>
-            </w:pPr>
-          </w:p>
-        </w:tc>
-        <w:tc>
-          <w:tcPr>
-            <w:tcW w:w="1224" w:type="dxa"/>
-          </w:tcPr>
-          <w:p>
-            <w:pPr>
-              <w:rPr>
-                <w:rFonts w:ascii="Times" w:hAnsi="Times"/>
-              </w:rPr>
-            </w:pPr>
+            <w:r>
+              <w:rPr>
+                <w:rFonts w:ascii="Times" w:hAnsi="Times"/>
+              </w:rPr>
+              <w:t>{'min_df': 50, 'ngram_range': (1, 1), 'penalty': 'l1'}</w:t>
+            </w:r>
+          </w:p>
+        </w:tc>
+        <w:tc>
+          <w:tcPr>
+            <w:tcW w:w="1224" w:type="dxa"/>
+          </w:tcPr>
+          <w:p>
+            <w:pPr>
+              <w:rPr>
+                <w:rFonts w:ascii="Times" w:hAnsi="Times"/>
+              </w:rPr>
+            </w:pPr>
+            <w:r>
+              <w:rPr>
+                <w:rFonts w:ascii="Times" w:hAnsi="Times"/>
+              </w:rPr>
+              <w:t>0.356</w:t>
+            </w:r>
+          </w:p>
+        </w:tc>
+        <w:tc>
+          <w:tcPr>
+            <w:tcW w:w="1224" w:type="dxa"/>
+          </w:tcPr>
+          <w:p>
+            <w:pPr>
+              <w:rPr>
+                <w:rFonts w:ascii="Times" w:hAnsi="Times"/>
+              </w:rPr>
+            </w:pPr>
+            <w:r>
+              <w:rPr>
+                <w:rFonts w:ascii="Times" w:hAnsi="Times"/>
+              </w:rPr>
+              <w:t>0.351</w:t>
+            </w:r>
+          </w:p>
+        </w:tc>
+      </w:tr>
+      <w:tr>
+        <w:tc>
+          <w:tcPr>
+            <w:tcW w:w="6205" w:type="dxa"/>
+          </w:tcPr>
+          <w:p>
+            <w:pPr>
+              <w:rPr>
+                <w:rFonts w:ascii="Times" w:hAnsi="Times"/>
+              </w:rPr>
+            </w:pPr>
+            <w:r>
+              <w:rPr>
+                <w:rFonts w:ascii="Times" w:hAnsi="Times"/>
+              </w:rPr>
+              <w:t>{'min_df': 50, 'ngram_range': (1, 1), 'penalty': 'l2'}</w:t>
+            </w:r>
+          </w:p>
+        </w:tc>
+        <w:tc>
+          <w:tcPr>
+            <w:tcW w:w="1224" w:type="dxa"/>
+          </w:tcPr>
+          <w:p>
+            <w:pPr>
+              <w:rPr>
+                <w:rFonts w:ascii="Times" w:hAnsi="Times"/>
+              </w:rPr>
+            </w:pPr>
+            <w:r>
+              <w:rPr>
+                <w:rFonts w:ascii="Times" w:hAnsi="Times"/>
+              </w:rPr>
+              <w:t>0.391</w:t>
+            </w:r>
+          </w:p>
+        </w:tc>
+        <w:tc>
+          <w:tcPr>
+            <w:tcW w:w="1224" w:type="dxa"/>
+          </w:tcPr>
+          <w:p>
+            <w:pPr>
+              <w:rPr>
+                <w:rFonts w:ascii="Times" w:hAnsi="Times"/>
+              </w:rPr>
+            </w:pPr>
+            <w:r>
+              <w:rPr>
+                <w:rFonts w:ascii="Times" w:hAnsi="Times"/>
+              </w:rPr>
+              <w:t>0.390</w:t>
+            </w:r>
+          </w:p>
+        </w:tc>
+      </w:tr>
+      <w:tr>
+        <w:tc>
+          <w:tcPr>
+            <w:tcW w:w="6205" w:type="dxa"/>
+          </w:tcPr>
+          <w:p>
+            <w:pPr>
+              <w:rPr>
+                <w:rFonts w:ascii="Times" w:hAnsi="Times"/>
+              </w:rPr>
+            </w:pPr>
+            <w:r>
+              <w:rPr>
+                <w:rFonts w:ascii="Times" w:hAnsi="Times"/>
+              </w:rPr>
+              <w:t>{'min_df': 50, 'ngram_range': (1, 2), 'penalty': 'l1'}</w:t>
+            </w:r>
+          </w:p>
+        </w:tc>
+        <w:tc>
+          <w:tcPr>
+            <w:tcW w:w="1224" w:type="dxa"/>
+          </w:tcPr>
+          <w:p>
+            <w:pPr>
+              <w:rPr>
+                <w:rFonts w:ascii="Times" w:hAnsi="Times"/>
+              </w:rPr>
+            </w:pPr>
+            <w:r>
+              <w:rPr>
+                <w:rFonts w:ascii="Times" w:hAnsi="Times"/>
+              </w:rPr>
+              <w:t>0.355</w:t>
+            </w:r>
+          </w:p>
+        </w:tc>
+        <w:tc>
+          <w:tcPr>
+            <w:tcW w:w="1224" w:type="dxa"/>
+          </w:tcPr>
+          <w:p>
+            <w:pPr>
+              <w:rPr>
+                <w:rFonts w:ascii="Times" w:hAnsi="Times"/>
+              </w:rPr>
+            </w:pPr>
+            <w:r>
+              <w:rPr>
+                <w:rFonts w:ascii="Times" w:hAnsi="Times"/>
+              </w:rPr>
+              <w:t>0.349</w:t>
+            </w:r>
+          </w:p>
+        </w:tc>
+      </w:tr>
+      <w:tr>
+        <w:tc>
+          <w:tcPr>
+            <w:tcW w:w="6205" w:type="dxa"/>
+          </w:tcPr>
+          <w:p>
+            <w:pPr>
+              <w:rPr>
+                <w:rFonts w:ascii="Times" w:hAnsi="Times"/>
+              </w:rPr>
+            </w:pPr>
+            <w:r>
+              <w:rPr>
+                <w:rFonts w:ascii="Times" w:hAnsi="Times"/>
+              </w:rPr>
+              <w:t>{'min_df': 50, 'ngram_range': (1, 2), 'penalty': 'l2'}</w:t>
+            </w:r>
+          </w:p>
+        </w:tc>
+        <w:tc>
+          <w:tcPr>
+            <w:tcW w:w="1224" w:type="dxa"/>
+          </w:tcPr>
+          <w:p>
+            <w:pPr>
+              <w:rPr>
+                <w:rFonts w:ascii="Times" w:hAnsi="Times"/>
+              </w:rPr>
+            </w:pPr>
+            <w:r>
+              <w:rPr>
+                <w:rFonts w:ascii="Times" w:hAnsi="Times"/>
+              </w:rPr>
+              <w:t>0.395</w:t>
+            </w:r>
+          </w:p>
+        </w:tc>
+        <w:tc>
+          <w:tcPr>
+            <w:tcW w:w="1224" w:type="dxa"/>
+          </w:tcPr>
+          <w:p>
+            <w:pPr>
+              <w:rPr>
+                <w:rFonts w:ascii="Times" w:hAnsi="Times"/>
+              </w:rPr>
+            </w:pPr>
+            <w:r>
+              <w:rPr>
+                <w:rFonts w:ascii="Times" w:hAnsi="Times"/>
+              </w:rPr>
+              <w:t>0.394</w:t>
+            </w:r>
+          </w:p>
+        </w:tc>
+      </w:tr>
+      <w:tr>
+        <w:tc>
+          <w:tcPr>
+            <w:tcW w:w="6205" w:type="dxa"/>
+          </w:tcPr>
+          <w:p>
+            <w:pPr>
+              <w:rPr>
+                <w:rFonts w:ascii="Times" w:hAnsi="Times"/>
+              </w:rPr>
+            </w:pPr>
+            <w:r>
+              <w:rPr>
+                <w:rFonts w:ascii="Times" w:hAnsi="Times"/>
+              </w:rPr>
+              <w:t>{'min_df': 50, 'ngram_range': (1, 3), 'penalty': 'l1'}</w:t>
+            </w:r>
+          </w:p>
+        </w:tc>
+        <w:tc>
+          <w:tcPr>
+            <w:tcW w:w="1224" w:type="dxa"/>
+          </w:tcPr>
+          <w:p>
+            <w:pPr>
+              <w:rPr>
+                <w:rFonts w:ascii="Times" w:hAnsi="Times"/>
+              </w:rPr>
+            </w:pPr>
+            <w:r>
+              <w:rPr>
+                <w:rFonts w:ascii="Times" w:hAnsi="Times"/>
+              </w:rPr>
+              <w:t>0.351</w:t>
+            </w:r>
+          </w:p>
+        </w:tc>
+        <w:tc>
+          <w:tcPr>
+            <w:tcW w:w="1224" w:type="dxa"/>
+          </w:tcPr>
+          <w:p>
+            <w:pPr>
+              <w:rPr>
+                <w:rFonts w:ascii="Times" w:hAnsi="Times"/>
+              </w:rPr>
+            </w:pPr>
+            <w:r>
+              <w:rPr>
+                <w:rFonts w:ascii="Times" w:hAnsi="Times"/>
+              </w:rPr>
+              <w:t>0.344</w:t>
+            </w:r>
+          </w:p>
+        </w:tc>
+      </w:tr>
+      <w:tr>
+        <w:tc>
+          <w:tcPr>
+            <w:tcW w:w="6205" w:type="dxa"/>
+          </w:tcPr>
+          <w:p>
+            <w:pPr>
+              <w:rPr>
+                <w:rFonts w:ascii="Times" w:hAnsi="Times"/>
+              </w:rPr>
+            </w:pPr>
+            <w:r>
+              <w:rPr>
+                <w:rFonts w:ascii="Times" w:hAnsi="Times"/>
+              </w:rPr>
+              <w:t>{'min_df': 50, 'ngram_range': (1, 3), 'penalty': 'l2'}</w:t>
+            </w:r>
+          </w:p>
+        </w:tc>
+        <w:tc>
+          <w:tcPr>
+            <w:tcW w:w="1224" w:type="dxa"/>
+          </w:tcPr>
+          <w:p>
+            <w:pPr>
+              <w:rPr>
+                <w:rFonts w:ascii="Times" w:hAnsi="Times"/>
+              </w:rPr>
+            </w:pPr>
+            <w:r>
+              <w:rPr>
+                <w:rFonts w:ascii="Times" w:hAnsi="Times"/>
+              </w:rPr>
+              <w:t>0.392</w:t>
+            </w:r>
+          </w:p>
+        </w:tc>
+        <w:tc>
+          <w:tcPr>
+            <w:tcW w:w="1224" w:type="dxa"/>
+          </w:tcPr>
+          <w:p>
+            <w:pPr>
+              <w:rPr>
+                <w:rFonts w:ascii="Times" w:hAnsi="Times"/>
+              </w:rPr>
+            </w:pPr>
+            <w:r>
+              <w:rPr>
+                <w:rFonts w:ascii="Times" w:hAnsi="Times"/>
+              </w:rPr>
+              <w:t>0.391</w:t>
+            </w:r>
+          </w:p>
+        </w:tc>
+      </w:tr>
+      <w:tr>
+        <w:tc>
+          <w:tcPr>
+            <w:tcW w:w="6205" w:type="dxa"/>
+          </w:tcPr>
+          <w:p>
+            <w:pPr>
+              <w:rPr>
+                <w:rFonts w:ascii="Times" w:hAnsi="Times"/>
+              </w:rPr>
+            </w:pPr>
+            <w:r>
+              <w:rPr>
+                <w:rFonts w:ascii="Times" w:hAnsi="Times"/>
+              </w:rPr>
+              <w:t>{'min_df': 75, 'ngram_range': (1, 1), 'penalty': 'l1'}</w:t>
+            </w:r>
+          </w:p>
+        </w:tc>
+        <w:tc>
+          <w:tcPr>
+            <w:tcW w:w="1224" w:type="dxa"/>
+          </w:tcPr>
+          <w:p>
+            <w:pPr>
+              <w:rPr>
+                <w:rFonts w:ascii="Times" w:hAnsi="Times"/>
+              </w:rPr>
+            </w:pPr>
+            <w:r>
+              <w:rPr>
+                <w:rFonts w:ascii="Times" w:hAnsi="Times"/>
+              </w:rPr>
+              <w:t>0.350</w:t>
+            </w:r>
+          </w:p>
+        </w:tc>
+        <w:tc>
+          <w:tcPr>
+            <w:tcW w:w="1224" w:type="dxa"/>
+          </w:tcPr>
+          <w:p>
+            <w:pPr>
+              <w:rPr>
+                <w:rFonts w:ascii="Times" w:hAnsi="Times"/>
+              </w:rPr>
+            </w:pPr>
+            <w:r>
+              <w:rPr>
+                <w:rFonts w:ascii="Times" w:hAnsi="Times"/>
+              </w:rPr>
+              <w:t>0.347</w:t>
+            </w:r>
+          </w:p>
+        </w:tc>
+      </w:tr>
+      <w:tr>
+        <w:tc>
+          <w:tcPr>
+            <w:tcW w:w="6205" w:type="dxa"/>
+          </w:tcPr>
+          <w:p>
+            <w:pPr>
+              <w:rPr>
+                <w:rFonts w:ascii="Times" w:hAnsi="Times"/>
+              </w:rPr>
+            </w:pPr>
+            <w:r>
+              <w:rPr>
+                <w:rFonts w:ascii="Times" w:hAnsi="Times"/>
+              </w:rPr>
+              <w:t>{'min_df': 75, 'ngram_range': (1, 1), 'penalty': 'l2'}</w:t>
+            </w:r>
+          </w:p>
+        </w:tc>
+        <w:tc>
+          <w:tcPr>
+            <w:tcW w:w="1224" w:type="dxa"/>
+          </w:tcPr>
+          <w:p>
+            <w:pPr>
+              <w:rPr>
+                <w:rFonts w:ascii="Times" w:hAnsi="Times"/>
+              </w:rPr>
+            </w:pPr>
+            <w:r>
+              <w:rPr>
+                <w:rFonts w:ascii="Times" w:hAnsi="Times"/>
+              </w:rPr>
+              <w:t>0.382</w:t>
+            </w:r>
+          </w:p>
+        </w:tc>
+        <w:tc>
+          <w:tcPr>
+            <w:tcW w:w="1224" w:type="dxa"/>
+          </w:tcPr>
+          <w:p>
+            <w:pPr>
+              <w:rPr>
+                <w:rFonts w:ascii="Times" w:hAnsi="Times"/>
+              </w:rPr>
+            </w:pPr>
+            <w:r>
+              <w:rPr>
+                <w:rFonts w:ascii="Times" w:hAnsi="Times"/>
+              </w:rPr>
+              <w:t>0.382</w:t>
+            </w:r>
+          </w:p>
+        </w:tc>
+      </w:tr>
+      <w:tr>
+        <w:tc>
+          <w:tcPr>
+            <w:tcW w:w="6205" w:type="dxa"/>
+            <w:shd w:val="clear" w:color="auto" w:fill="F7CAAC" w:themeFill="accent2" w:themeFillTint="66"/>
+          </w:tcPr>
+          <w:p>
+            <w:pPr>
+              <w:rPr>
+                <w:rFonts w:ascii="Times" w:hAnsi="Times"/>
+              </w:rPr>
+            </w:pPr>
+            <w:r>
+              <w:rPr>
+                <w:rFonts w:ascii="Times" w:hAnsi="Times"/>
+              </w:rPr>
+              <w:t>{'min_df': 75, 'ngram_range': (1, 2), 'penalty': 'l1'}</w:t>
+            </w:r>
+          </w:p>
+        </w:tc>
+        <w:tc>
+          <w:tcPr>
+            <w:tcW w:w="1224" w:type="dxa"/>
+            <w:shd w:val="clear" w:color="auto" w:fill="F7CAAC" w:themeFill="accent2" w:themeFillTint="66"/>
+          </w:tcPr>
+          <w:p>
+            <w:pPr>
+              <w:rPr>
+                <w:rFonts w:ascii="Times" w:hAnsi="Times"/>
+              </w:rPr>
+            </w:pPr>
+            <w:r>
+              <w:rPr>
+                <w:rFonts w:ascii="Times" w:hAnsi="Times"/>
+              </w:rPr>
+              <w:t>0.349</w:t>
+            </w:r>
+          </w:p>
+        </w:tc>
+        <w:tc>
+          <w:tcPr>
+            <w:tcW w:w="1224" w:type="dxa"/>
+            <w:shd w:val="clear" w:color="auto" w:fill="F7CAAC" w:themeFill="accent2" w:themeFillTint="66"/>
+          </w:tcPr>
+          <w:p>
+            <w:pPr>
+              <w:rPr>
+                <w:rFonts w:ascii="Times" w:hAnsi="Times"/>
+              </w:rPr>
+            </w:pPr>
+            <w:r>
+              <w:rPr>
+                <w:rFonts w:ascii="Times" w:hAnsi="Times"/>
+              </w:rPr>
+              <w:t>0.344</w:t>
+            </w:r>
+          </w:p>
+        </w:tc>
+      </w:tr>
+      <w:tr>
+        <w:tc>
+          <w:tcPr>
+            <w:tcW w:w="6205" w:type="dxa"/>
+          </w:tcPr>
+          <w:p>
+            <w:pPr>
+              <w:rPr>
+                <w:rFonts w:ascii="Times" w:hAnsi="Times"/>
+              </w:rPr>
+            </w:pPr>
+            <w:r>
+              <w:rPr>
+                <w:rFonts w:ascii="Times" w:hAnsi="Times"/>
+              </w:rPr>
+              <w:t>{'min_df': 75, 'ngram_range': (1, 2), 'penalty': 'l2'}</w:t>
+            </w:r>
+          </w:p>
+        </w:tc>
+        <w:tc>
+          <w:tcPr>
+            <w:tcW w:w="1224" w:type="dxa"/>
+          </w:tcPr>
+          <w:p>
+            <w:pPr>
+              <w:rPr>
+                <w:rFonts w:ascii="Times" w:hAnsi="Times"/>
+              </w:rPr>
+            </w:pPr>
+            <w:r>
+              <w:rPr>
+                <w:rFonts w:ascii="Times" w:hAnsi="Times"/>
+              </w:rPr>
+              <w:t>0.383</w:t>
+            </w:r>
+          </w:p>
+        </w:tc>
+        <w:tc>
+          <w:tcPr>
+            <w:tcW w:w="1224" w:type="dxa"/>
+          </w:tcPr>
+          <w:p>
+            <w:pPr>
+              <w:rPr>
+                <w:rFonts w:ascii="Times" w:hAnsi="Times"/>
+              </w:rPr>
+            </w:pPr>
+            <w:r>
+              <w:rPr>
+                <w:rFonts w:ascii="Times" w:hAnsi="Times"/>
+              </w:rPr>
+              <w:t>0.382</w:t>
+            </w:r>
+          </w:p>
+        </w:tc>
+      </w:tr>
+      <w:tr>
+        <w:tc>
+          <w:tcPr>
+            <w:tcW w:w="6205" w:type="dxa"/>
+          </w:tcPr>
+          <w:p>
+            <w:pPr>
+              <w:rPr>
+                <w:rFonts w:ascii="Times" w:hAnsi="Times"/>
+              </w:rPr>
+            </w:pPr>
+            <w:r>
+              <w:rPr>
+                <w:rFonts w:ascii="Times" w:hAnsi="Times"/>
+              </w:rPr>
+              <w:t>{'min_df': 75, 'ngram_range': (1, 3), 'penalty': 'l1'}</w:t>
+            </w:r>
+          </w:p>
+        </w:tc>
+        <w:tc>
+          <w:tcPr>
+            <w:tcW w:w="1224" w:type="dxa"/>
+          </w:tcPr>
+          <w:p>
+            <w:pPr>
+              <w:rPr>
+                <w:rFonts w:ascii="Times" w:hAnsi="Times"/>
+              </w:rPr>
+            </w:pPr>
+            <w:r>
+              <w:rPr>
+                <w:rFonts w:ascii="Times" w:hAnsi="Times"/>
+              </w:rPr>
+              <w:t>0.350</w:t>
+            </w:r>
+          </w:p>
+        </w:tc>
+        <w:tc>
+          <w:tcPr>
+            <w:tcW w:w="1224" w:type="dxa"/>
+          </w:tcPr>
+          <w:p>
+            <w:pPr>
+              <w:rPr>
+                <w:rFonts w:ascii="Times" w:hAnsi="Times"/>
+              </w:rPr>
+            </w:pPr>
+            <w:r>
+              <w:rPr>
+                <w:rFonts w:ascii="Times" w:hAnsi="Times"/>
+              </w:rPr>
+              <w:t>0.344</w:t>
+            </w:r>
+          </w:p>
+        </w:tc>
+      </w:tr>
+      <w:tr>
+        <w:tc>
+          <w:tcPr>
+            <w:tcW w:w="6205" w:type="dxa"/>
+          </w:tcPr>
+          <w:p>
+            <w:pPr>
+              <w:rPr>
+                <w:rFonts w:ascii="Times" w:hAnsi="Times"/>
+              </w:rPr>
+            </w:pPr>
+            <w:r>
+              <w:rPr>
+                <w:rFonts w:ascii="Times" w:hAnsi="Times"/>
+              </w:rPr>
+              <w:t>{'min_df': 75, 'ngram_range': (1, 3), 'penalty': 'l2'}</w:t>
+            </w:r>
+          </w:p>
+        </w:tc>
+        <w:tc>
+          <w:tcPr>
+            <w:tcW w:w="1224" w:type="dxa"/>
+          </w:tcPr>
+          <w:p>
+            <w:pPr>
+              <w:rPr>
+                <w:rFonts w:ascii="Times" w:hAnsi="Times"/>
+              </w:rPr>
+            </w:pPr>
+            <w:r>
+              <w:rPr>
+                <w:rFonts w:ascii="Times" w:hAnsi="Times"/>
+              </w:rPr>
+              <w:t>0.381</w:t>
+            </w:r>
+          </w:p>
+        </w:tc>
+        <w:tc>
+          <w:tcPr>
+            <w:tcW w:w="1224" w:type="dxa"/>
+          </w:tcPr>
+          <w:p>
+            <w:pPr>
+              <w:rPr>
+                <w:rFonts w:ascii="Times" w:hAnsi="Times"/>
+              </w:rPr>
+            </w:pPr>
+            <w:r>
+              <w:rPr>
+                <w:rFonts w:ascii="Times" w:hAnsi="Times"/>
+              </w:rPr>
+              <w:t>0.381</w:t>
+            </w:r>
+          </w:p>
+        </w:tc>
+      </w:tr>
+      <w:tr>
+        <w:tc>
+          <w:tcPr>
+            <w:tcW w:w="6205" w:type="dxa"/>
+          </w:tcPr>
+          <w:p>
+            <w:pPr>
+              <w:rPr>
+                <w:rFonts w:ascii="Times" w:hAnsi="Times"/>
+              </w:rPr>
+            </w:pPr>
+            <w:r>
+              <w:rPr>
+                <w:rFonts w:ascii="Times" w:hAnsi="Times"/>
+              </w:rPr>
+              <w:t>{'min_df': 100, 'ngram_range': (1, 1), 'penalty': 'l1'}</w:t>
+            </w:r>
+          </w:p>
+        </w:tc>
+        <w:tc>
+          <w:tcPr>
+            <w:tcW w:w="1224" w:type="dxa"/>
+          </w:tcPr>
+          <w:p>
+            <w:pPr>
+              <w:rPr>
+                <w:rFonts w:ascii="Times" w:hAnsi="Times"/>
+              </w:rPr>
+            </w:pPr>
+            <w:r>
+              <w:rPr>
+                <w:rFonts w:ascii="Times" w:hAnsi="Times"/>
+              </w:rPr>
+              <w:t>0.350</w:t>
+            </w:r>
+          </w:p>
+        </w:tc>
+        <w:tc>
+          <w:tcPr>
+            <w:tcW w:w="1224" w:type="dxa"/>
+          </w:tcPr>
+          <w:p>
+            <w:pPr>
+              <w:rPr>
+                <w:rFonts w:ascii="Times" w:hAnsi="Times"/>
+              </w:rPr>
+            </w:pPr>
+            <w:r>
+              <w:rPr>
+                <w:rFonts w:ascii="Times" w:hAnsi="Times"/>
+              </w:rPr>
+              <w:t>0.346</w:t>
+            </w:r>
+          </w:p>
+        </w:tc>
+      </w:tr>
+      <w:tr>
+        <w:tc>
+          <w:tcPr>
+            <w:tcW w:w="6205" w:type="dxa"/>
+          </w:tcPr>
+          <w:p>
+            <w:pPr>
+              <w:rPr>
+                <w:rFonts w:ascii="Times" w:hAnsi="Times"/>
+              </w:rPr>
+            </w:pPr>
+            <w:r>
+              <w:rPr>
+                <w:rFonts w:ascii="Times" w:hAnsi="Times"/>
+              </w:rPr>
+              <w:t>{'min_df': 100, 'ngram_range': (1, 1), 'penalty': 'l2'}</w:t>
+            </w:r>
+          </w:p>
+        </w:tc>
+        <w:tc>
+          <w:tcPr>
+            <w:tcW w:w="1224" w:type="dxa"/>
+          </w:tcPr>
+          <w:p>
+            <w:pPr>
+              <w:rPr>
+                <w:rFonts w:ascii="Times" w:hAnsi="Times"/>
+              </w:rPr>
+            </w:pPr>
+            <w:r>
+              <w:rPr>
+                <w:rFonts w:ascii="Times" w:hAnsi="Times"/>
+              </w:rPr>
+              <w:t>0.375</w:t>
+            </w:r>
+          </w:p>
+        </w:tc>
+        <w:tc>
+          <w:tcPr>
+            <w:tcW w:w="1224" w:type="dxa"/>
+          </w:tcPr>
+          <w:p>
+            <w:pPr>
+              <w:rPr>
+                <w:rFonts w:ascii="Times" w:hAnsi="Times"/>
+              </w:rPr>
+            </w:pPr>
+            <w:r>
+              <w:rPr>
+                <w:rFonts w:ascii="Times" w:hAnsi="Times"/>
+              </w:rPr>
+              <w:t>0.374</w:t>
+            </w:r>
+          </w:p>
+        </w:tc>
+      </w:tr>
+      <w:tr>
+        <w:tc>
+          <w:tcPr>
+            <w:tcW w:w="6205" w:type="dxa"/>
+            <w:shd w:val="clear" w:color="auto" w:fill="F7CAAC" w:themeFill="accent2" w:themeFillTint="66"/>
+          </w:tcPr>
+          <w:p>
+            <w:pPr>
+              <w:rPr>
+                <w:rFonts w:ascii="Times" w:hAnsi="Times"/>
+              </w:rPr>
+            </w:pPr>
+            <w:r>
+              <w:rPr>
+                <w:rFonts w:ascii="Times" w:hAnsi="Times"/>
+              </w:rPr>
+              <w:t>{'min_df': 100, 'ngram_range': (1, 2), 'penalty': 'l1'}</w:t>
+            </w:r>
+          </w:p>
+        </w:tc>
+        <w:tc>
+          <w:tcPr>
+            <w:tcW w:w="1224" w:type="dxa"/>
+            <w:shd w:val="clear" w:color="auto" w:fill="F7CAAC" w:themeFill="accent2" w:themeFillTint="66"/>
+          </w:tcPr>
+          <w:p>
+            <w:pPr>
+              <w:rPr>
+                <w:rFonts w:ascii="Times" w:hAnsi="Times"/>
+              </w:rPr>
+            </w:pPr>
+            <w:r>
+              <w:rPr>
+                <w:rFonts w:ascii="Times" w:hAnsi="Times"/>
+              </w:rPr>
+              <w:t>0.348</w:t>
+            </w:r>
+          </w:p>
+        </w:tc>
+        <w:tc>
+          <w:tcPr>
+            <w:tcW w:w="1224" w:type="dxa"/>
+            <w:shd w:val="clear" w:color="auto" w:fill="F7CAAC" w:themeFill="accent2" w:themeFillTint="66"/>
+          </w:tcPr>
+          <w:p>
+            <w:pPr>
+              <w:rPr>
+                <w:rFonts w:ascii="Times" w:hAnsi="Times"/>
+              </w:rPr>
+            </w:pPr>
+            <w:r>
+              <w:rPr>
+                <w:rFonts w:ascii="Times" w:hAnsi="Times"/>
+              </w:rPr>
+              <w:t>0.343</w:t>
+            </w:r>
+          </w:p>
+        </w:tc>
+      </w:tr>
+      <w:tr>
+        <w:tc>
+          <w:tcPr>
+            <w:tcW w:w="6205" w:type="dxa"/>
+          </w:tcPr>
+          <w:p>
+            <w:pPr>
+              <w:rPr>
+                <w:rFonts w:ascii="Times" w:hAnsi="Times"/>
+              </w:rPr>
+            </w:pPr>
+            <w:r>
+              <w:rPr>
+                <w:rFonts w:ascii="Times" w:hAnsi="Times"/>
+              </w:rPr>
+              <w:t>{'min_df': 100, 'ngram_range': (1, 2), 'penalty': 'l2'}</w:t>
+            </w:r>
+          </w:p>
+        </w:tc>
+        <w:tc>
+          <w:tcPr>
+            <w:tcW w:w="1224" w:type="dxa"/>
+          </w:tcPr>
+          <w:p>
+            <w:pPr>
+              <w:rPr>
+                <w:rFonts w:ascii="Times" w:hAnsi="Times"/>
+              </w:rPr>
+            </w:pPr>
+            <w:r>
+              <w:rPr>
+                <w:rFonts w:ascii="Times" w:hAnsi="Times"/>
+              </w:rPr>
+              <w:t>0.380</w:t>
+            </w:r>
+          </w:p>
+        </w:tc>
+        <w:tc>
+          <w:tcPr>
+            <w:tcW w:w="1224" w:type="dxa"/>
+          </w:tcPr>
+          <w:p>
+            <w:pPr>
+              <w:rPr>
+                <w:rFonts w:ascii="Times" w:hAnsi="Times"/>
+              </w:rPr>
+            </w:pPr>
+            <w:r>
+              <w:rPr>
+                <w:rFonts w:ascii="Times" w:hAnsi="Times"/>
+              </w:rPr>
+              <w:t>0.379</w:t>
+            </w:r>
+          </w:p>
+        </w:tc>
+      </w:tr>
+      <w:tr>
+        <w:tc>
+          <w:tcPr>
+            <w:tcW w:w="6205" w:type="dxa"/>
+          </w:tcPr>
+          <w:p>
+            <w:pPr>
+              <w:rPr>
+                <w:rFonts w:ascii="Times" w:hAnsi="Times"/>
+              </w:rPr>
+            </w:pPr>
+            <w:r>
+              <w:rPr>
+                <w:rFonts w:ascii="Times" w:hAnsi="Times"/>
+              </w:rPr>
+              <w:t>{'min_df': 100, 'ngram_range': (1, 3), 'penalty': 'l1'}</w:t>
+            </w:r>
+          </w:p>
+        </w:tc>
+        <w:tc>
+          <w:tcPr>
+            <w:tcW w:w="1224" w:type="dxa"/>
+          </w:tcPr>
+          <w:p>
+            <w:pPr>
+              <w:rPr>
+                <w:rFonts w:ascii="Times" w:hAnsi="Times"/>
+              </w:rPr>
+            </w:pPr>
+            <w:r>
+              <w:rPr>
+                <w:rFonts w:ascii="Times" w:hAnsi="Times"/>
+              </w:rPr>
+              <w:t>0.351</w:t>
+            </w:r>
+          </w:p>
+        </w:tc>
+        <w:tc>
+          <w:tcPr>
+            <w:tcW w:w="1224" w:type="dxa"/>
+          </w:tcPr>
+          <w:p>
+            <w:pPr>
+              <w:rPr>
+                <w:rFonts w:ascii="Times" w:hAnsi="Times"/>
+              </w:rPr>
+            </w:pPr>
+            <w:r>
+              <w:rPr>
+                <w:rFonts w:ascii="Times" w:hAnsi="Times"/>
+              </w:rPr>
+              <w:t>0.347</w:t>
+            </w:r>
+          </w:p>
+        </w:tc>
+      </w:tr>
+      <w:tr>
+        <w:tc>
+          <w:tcPr>
+            <w:tcW w:w="6205" w:type="dxa"/>
+          </w:tcPr>
+          <w:p>
+            <w:pPr>
+              <w:rPr>
+                <w:rFonts w:ascii="Times" w:hAnsi="Times"/>
+              </w:rPr>
+            </w:pPr>
+            <w:r>
+              <w:rPr>
+                <w:rFonts w:ascii="Times" w:hAnsi="Times"/>
+              </w:rPr>
+              <w:t>{'min_df': 100, 'ngram_range': (1, 3), 'penalty': 'l2'}</w:t>
+            </w:r>
+          </w:p>
+        </w:tc>
+        <w:tc>
+          <w:tcPr>
+            <w:tcW w:w="1224" w:type="dxa"/>
+          </w:tcPr>
+          <w:p>
+            <w:pPr>
+              <w:rPr>
+                <w:rFonts w:ascii="Times" w:hAnsi="Times"/>
+              </w:rPr>
+            </w:pPr>
+            <w:r>
+              <w:rPr>
+                <w:rFonts w:ascii="Times" w:hAnsi="Times"/>
+              </w:rPr>
+              <w:t>0.378</w:t>
+            </w:r>
+          </w:p>
+        </w:tc>
+        <w:tc>
+          <w:tcPr>
+            <w:tcW w:w="1224" w:type="dxa"/>
+          </w:tcPr>
+          <w:p>
+            <w:pPr>
+              <w:rPr>
+                <w:rFonts w:ascii="Times" w:hAnsi="Times"/>
+              </w:rPr>
+            </w:pPr>
+            <w:r>
+              <w:rPr>
+                <w:rFonts w:ascii="Times" w:hAnsi="Times"/>
+              </w:rPr>
+              <w:t>0.377</w:t>
+            </w:r>
           </w:p>
         </w:tc>
       </w:tr>
@@ -1647,399 +2557,157 @@
         <w:rPr>
           <w:rFonts w:ascii="Times" w:hAnsi="Times"/>
         </w:rPr>
-        <w:t xml:space="preserve">The pattern here is that lower </w:t>
-      </w:r>
-      <w:proofErr w:type="spellStart"/>
-      <w:r>
-        <w:rPr>
-          <w:rFonts w:ascii="Times" w:hAnsi="Times"/>
-        </w:rPr>
-        <w:t>min_df</w:t>
-      </w:r>
-      <w:proofErr w:type="spellEnd"/>
-      <w:r>
-        <w:rPr>
-          <w:rFonts w:ascii="Times" w:hAnsi="Times"/>
-        </w:rPr>
-        <w:t xml:space="preserve">, higher </w:t>
-      </w:r>
-      <w:proofErr w:type="spellStart"/>
-      <w:r>
-        <w:rPr>
-          <w:rFonts w:ascii="Times" w:hAnsi="Times"/>
-        </w:rPr>
-        <w:t>ngram_range</w:t>
-      </w:r>
-      <w:proofErr w:type="spellEnd"/>
+        <w:t xml:space="preserve">The pattern here is that lower min_df, </w:t>
+      </w:r>
+      <w:r>
+        <w:rPr>
+          <w:rFonts w:ascii="Times" w:hAnsi="Times"/>
+        </w:rPr>
+        <w:t>bigrams or trigrams</w:t>
+      </w:r>
       <w:r>
         <w:rPr>
           <w:rFonts w:ascii="Times" w:hAnsi="Times"/>
         </w:rPr>
         <w:t>, and L2 regularization make the best combinations.</w:t>
       </w:r>
-    </w:p>
-    <w:p>
-      <w:pPr>
-        <w:rPr>
-          <w:rFonts w:ascii="Times" w:hAnsi="Times"/>
-        </w:rPr>
-      </w:pPr>
-    </w:p>
-    <w:p>
-      <w:pPr>
-        <w:rPr>
-          <w:rFonts w:ascii="Times" w:hAnsi="Times"/>
-        </w:rPr>
-      </w:pPr>
-      <w:r>
-        <w:rPr>
-          <w:rFonts w:ascii="Times" w:hAnsi="Times"/>
-        </w:rPr>
-        <w:t xml:space="preserve">Knowing this, I moved into the final tuning step to tune the model parameters. Keeping previous best parameters of </w:t>
-      </w:r>
-      <w:proofErr w:type="spellStart"/>
-      <w:r>
-        <w:rPr>
-          <w:rFonts w:ascii="Times" w:hAnsi="Times"/>
-        </w:rPr>
-        <w:t>min_df</w:t>
-      </w:r>
-      <w:proofErr w:type="spellEnd"/>
-      <w:r>
-        <w:rPr>
-          <w:rFonts w:ascii="Times" w:hAnsi="Times"/>
-        </w:rPr>
-        <w:t xml:space="preserve"> = 25, </w:t>
-      </w:r>
-      <w:proofErr w:type="spellStart"/>
-      <w:r>
-        <w:rPr>
-          <w:rFonts w:ascii="Times" w:hAnsi="Times"/>
-        </w:rPr>
-        <w:t>ngram_range</w:t>
-      </w:r>
-      <w:proofErr w:type="spellEnd"/>
-      <w:r>
-        <w:rPr>
-          <w:rFonts w:ascii="Times" w:hAnsi="Times"/>
-        </w:rPr>
-        <w:t xml:space="preserve"> = (1,3), and penalty = L2, I now manipulated </w:t>
-      </w:r>
-      <w:proofErr w:type="spellStart"/>
-      <w:r>
-        <w:rPr>
-          <w:rFonts w:ascii="Times" w:hAnsi="Times"/>
-        </w:rPr>
-        <w:t>max_iterations</w:t>
-      </w:r>
-      <w:proofErr w:type="spellEnd"/>
-      <w:r>
-        <w:rPr>
-          <w:rFonts w:ascii="Times" w:hAnsi="Times"/>
-        </w:rPr>
-        <w:t>, C (regularization strength), and multi-class solution method. Results below:</w:t>
-      </w:r>
-    </w:p>
-    <w:p>
-      <w:pPr>
-        <w:rPr>
-          <w:rFonts w:ascii="Times" w:hAnsi="Times"/>
-        </w:rPr>
-      </w:pPr>
-    </w:p>
-    <w:tbl>
-      <w:tblPr>
-        <w:tblStyle w:val="TableGrid"/>
-        <w:tblW w:w="0" w:type="auto"/>
-        <w:tblLayout w:type="fixed"/>
-        <w:tblLook w:val="04A0" w:firstRow="1" w:lastRow="0" w:firstColumn="1" w:lastColumn="0" w:noHBand="0" w:noVBand="1"/>
-      </w:tblPr>
-      <w:tblGrid>
-        <w:gridCol w:w="6205"/>
-        <w:gridCol w:w="1224"/>
-        <w:gridCol w:w="1224"/>
-      </w:tblGrid>
-      <w:tr>
-        <w:tc>
-          <w:tcPr>
-            <w:tcW w:w="6205" w:type="dxa"/>
-            <w:shd w:val="clear" w:color="auto" w:fill="D9D9D9" w:themeFill="background1" w:themeFillShade="D9"/>
-          </w:tcPr>
-          <w:p>
-            <w:pPr>
-              <w:rPr>
-                <w:rFonts w:ascii="Times" w:hAnsi="Times"/>
-                <w:b/>
-                <w:bCs/>
-              </w:rPr>
-            </w:pPr>
-            <w:r>
-              <w:rPr>
-                <w:rFonts w:ascii="Times" w:hAnsi="Times"/>
-                <w:b/>
-                <w:bCs/>
-              </w:rPr>
-              <w:t>Model</w:t>
-            </w:r>
-          </w:p>
-        </w:tc>
-        <w:tc>
-          <w:tcPr>
-            <w:tcW w:w="1224" w:type="dxa"/>
-            <w:shd w:val="clear" w:color="auto" w:fill="D9D9D9" w:themeFill="background1" w:themeFillShade="D9"/>
-          </w:tcPr>
-          <w:p>
-            <w:pPr>
-              <w:rPr>
-                <w:rFonts w:ascii="Times" w:hAnsi="Times"/>
-                <w:b/>
-                <w:bCs/>
-              </w:rPr>
-            </w:pPr>
-            <w:r>
-              <w:rPr>
-                <w:rFonts w:ascii="Times" w:hAnsi="Times"/>
-                <w:b/>
-                <w:bCs/>
-              </w:rPr>
-              <w:t>Accuracy</w:t>
-            </w:r>
-          </w:p>
-        </w:tc>
-        <w:tc>
-          <w:tcPr>
-            <w:tcW w:w="1224" w:type="dxa"/>
-            <w:shd w:val="clear" w:color="auto" w:fill="D9D9D9" w:themeFill="background1" w:themeFillShade="D9"/>
-          </w:tcPr>
-          <w:p>
-            <w:pPr>
-              <w:rPr>
-                <w:rFonts w:ascii="Times" w:hAnsi="Times"/>
-                <w:b/>
-                <w:bCs/>
-              </w:rPr>
-            </w:pPr>
-            <w:r>
-              <w:rPr>
-                <w:rFonts w:ascii="Times" w:hAnsi="Times"/>
-                <w:b/>
-                <w:bCs/>
-              </w:rPr>
-              <w:t>F1-Score</w:t>
-            </w:r>
-          </w:p>
-        </w:tc>
-      </w:tr>
-      <w:tr>
-        <w:tc>
-          <w:tcPr>
-            <w:tcW w:w="6205" w:type="dxa"/>
-          </w:tcPr>
-          <w:p>
-            <w:pPr>
-              <w:rPr>
-                <w:rFonts w:ascii="Times" w:hAnsi="Times"/>
-              </w:rPr>
-            </w:pPr>
-          </w:p>
-        </w:tc>
-        <w:tc>
-          <w:tcPr>
-            <w:tcW w:w="1224" w:type="dxa"/>
-          </w:tcPr>
-          <w:p>
-            <w:pPr>
-              <w:rPr>
-                <w:rFonts w:ascii="Times" w:hAnsi="Times"/>
-              </w:rPr>
-            </w:pPr>
-          </w:p>
-        </w:tc>
-        <w:tc>
-          <w:tcPr>
-            <w:tcW w:w="1224" w:type="dxa"/>
-          </w:tcPr>
-          <w:p>
-            <w:pPr>
-              <w:rPr>
-                <w:rFonts w:ascii="Times" w:hAnsi="Times"/>
-              </w:rPr>
-            </w:pPr>
-          </w:p>
-        </w:tc>
-      </w:tr>
-      <w:tr>
-        <w:tc>
-          <w:tcPr>
-            <w:tcW w:w="6205" w:type="dxa"/>
-          </w:tcPr>
-          <w:p>
-            <w:pPr>
-              <w:rPr>
-                <w:rFonts w:ascii="Times" w:hAnsi="Times"/>
-              </w:rPr>
-            </w:pPr>
-          </w:p>
-        </w:tc>
-        <w:tc>
-          <w:tcPr>
-            <w:tcW w:w="1224" w:type="dxa"/>
-          </w:tcPr>
-          <w:p>
-            <w:pPr>
-              <w:rPr>
-                <w:rFonts w:ascii="Times" w:hAnsi="Times"/>
-              </w:rPr>
-            </w:pPr>
-          </w:p>
-        </w:tc>
-        <w:tc>
-          <w:tcPr>
-            <w:tcW w:w="1224" w:type="dxa"/>
-          </w:tcPr>
-          <w:p>
-            <w:pPr>
-              <w:rPr>
-                <w:rFonts w:ascii="Times" w:hAnsi="Times"/>
-              </w:rPr>
-            </w:pPr>
-          </w:p>
-        </w:tc>
-      </w:tr>
-      <w:tr>
-        <w:tc>
-          <w:tcPr>
-            <w:tcW w:w="6205" w:type="dxa"/>
-          </w:tcPr>
-          <w:p>
-            <w:pPr>
-              <w:rPr>
-                <w:rFonts w:ascii="Times" w:hAnsi="Times"/>
-              </w:rPr>
-            </w:pPr>
-          </w:p>
-        </w:tc>
-        <w:tc>
-          <w:tcPr>
-            <w:tcW w:w="1224" w:type="dxa"/>
-          </w:tcPr>
-          <w:p>
-            <w:pPr>
-              <w:rPr>
-                <w:rFonts w:ascii="Times" w:hAnsi="Times"/>
-              </w:rPr>
-            </w:pPr>
-          </w:p>
-        </w:tc>
-        <w:tc>
-          <w:tcPr>
-            <w:tcW w:w="1224" w:type="dxa"/>
-          </w:tcPr>
-          <w:p>
-            <w:pPr>
-              <w:rPr>
-                <w:rFonts w:ascii="Times" w:hAnsi="Times"/>
-              </w:rPr>
-            </w:pPr>
-          </w:p>
-        </w:tc>
-      </w:tr>
-      <w:tr>
-        <w:tc>
-          <w:tcPr>
-            <w:tcW w:w="6205" w:type="dxa"/>
-          </w:tcPr>
-          <w:p>
-            <w:pPr>
-              <w:rPr>
-                <w:rFonts w:ascii="Times" w:hAnsi="Times"/>
-              </w:rPr>
-            </w:pPr>
-          </w:p>
-        </w:tc>
-        <w:tc>
-          <w:tcPr>
-            <w:tcW w:w="1224" w:type="dxa"/>
-          </w:tcPr>
-          <w:p>
-            <w:pPr>
-              <w:rPr>
-                <w:rFonts w:ascii="Times" w:hAnsi="Times"/>
-              </w:rPr>
-            </w:pPr>
-          </w:p>
-        </w:tc>
-        <w:tc>
-          <w:tcPr>
-            <w:tcW w:w="1224" w:type="dxa"/>
-          </w:tcPr>
-          <w:p>
-            <w:pPr>
-              <w:rPr>
-                <w:rFonts w:ascii="Times" w:hAnsi="Times"/>
-              </w:rPr>
-            </w:pPr>
-          </w:p>
-        </w:tc>
-      </w:tr>
-      <w:tr>
-        <w:tc>
-          <w:tcPr>
-            <w:tcW w:w="6205" w:type="dxa"/>
-          </w:tcPr>
-          <w:p>
-            <w:pPr>
-              <w:rPr>
-                <w:rFonts w:ascii="Times" w:hAnsi="Times"/>
-              </w:rPr>
-            </w:pPr>
-          </w:p>
-        </w:tc>
-        <w:tc>
-          <w:tcPr>
-            <w:tcW w:w="1224" w:type="dxa"/>
-          </w:tcPr>
-          <w:p>
-            <w:pPr>
-              <w:rPr>
-                <w:rFonts w:ascii="Times" w:hAnsi="Times"/>
-              </w:rPr>
-            </w:pPr>
-          </w:p>
-        </w:tc>
-        <w:tc>
-          <w:tcPr>
-            <w:tcW w:w="1224" w:type="dxa"/>
-          </w:tcPr>
-          <w:p>
-            <w:pPr>
-              <w:rPr>
-                <w:rFonts w:ascii="Times" w:hAnsi="Times"/>
-              </w:rPr>
-            </w:pPr>
-          </w:p>
-        </w:tc>
-      </w:tr>
-    </w:tbl>
-    <w:p>
-      <w:pPr>
-        <w:rPr>
-          <w:rFonts w:ascii="Times" w:hAnsi="Times"/>
-        </w:rPr>
-      </w:pPr>
-    </w:p>
-    <w:p>
-      <w:pPr>
-        <w:rPr>
-          <w:rFonts w:ascii="Times" w:hAnsi="Times"/>
-        </w:rPr>
-      </w:pPr>
-      <w:r>
-        <w:rPr>
-          <w:rFonts w:ascii="Times" w:hAnsi="Times"/>
-        </w:rPr>
-        <w:t>The pattern here is that …</w:t>
-      </w:r>
+      <w:r>
+        <w:rPr>
+          <w:rFonts w:ascii="Times" w:hAnsi="Times"/>
+        </w:rPr>
+        <w:t xml:space="preserve"> There are </w:t>
+      </w:r>
+      <w:r>
+        <w:rPr>
+          <w:rFonts w:ascii="Times" w:hAnsi="Times"/>
+        </w:rPr>
+        <w:t>a few</w:t>
+      </w:r>
+      <w:r>
+        <w:rPr>
+          <w:rFonts w:ascii="Times" w:hAnsi="Times"/>
+        </w:rPr>
+        <w:t xml:space="preserve"> cases</w:t>
+      </w:r>
+      <w:r>
+        <w:rPr>
+          <w:rFonts w:ascii="Times" w:hAnsi="Times"/>
+        </w:rPr>
+        <w:t xml:space="preserve"> here</w:t>
+      </w:r>
+      <w:r>
+        <w:rPr>
+          <w:rFonts w:ascii="Times" w:hAnsi="Times"/>
+        </w:rPr>
+        <w:t xml:space="preserve"> where bigrams outperform trigrams.</w:t>
+      </w:r>
+    </w:p>
+    <w:p>
+      <w:pPr>
+        <w:rPr>
+          <w:rFonts w:ascii="Times" w:hAnsi="Times"/>
+        </w:rPr>
+      </w:pPr>
+    </w:p>
+    <w:p>
+      <w:pPr>
+        <w:rPr>
+          <w:rFonts w:ascii="Times" w:hAnsi="Times"/>
+        </w:rPr>
+      </w:pPr>
+      <w:r>
+        <w:rPr>
+          <w:rFonts w:ascii="Times" w:hAnsi="Times"/>
+        </w:rPr>
+        <w:t xml:space="preserve">Knowing this, I moved into the final tuning step to tune the model parameters. Keeping previous best parameters of min_df = 25, ngram_range = (1,3), and penalty = L2, I now manipulated max_iterations, C (regularization strength), and multi-class solution method. </w:t>
+      </w:r>
+      <w:r>
+        <w:rPr>
+          <w:rFonts w:ascii="Times" w:hAnsi="Times"/>
+        </w:rPr>
+        <w:t>I varied max_iterations at values of 100, 200, and 500, C at values of 0.5, 1, and 5, and multi-class methods of ‘ovr’ and ‘auto’. The best combination was max_iterations = 100, C = 1, and multi-</w:t>
+      </w:r>
+      <w:r>
+        <w:rPr>
+          <w:rFonts w:ascii="Times" w:hAnsi="Times"/>
+        </w:rPr>
+        <w:lastRenderedPageBreak/>
+        <w:t>class method = ‘ovr’. The accuracy of this model was 0.405 and the F1-Score was 0.405. The confusion matrix was as follows:</w:t>
+      </w:r>
+    </w:p>
+    <w:p>
+      <w:pPr>
+        <w:rPr>
+          <w:rFonts w:ascii="Times" w:hAnsi="Times"/>
+        </w:rPr>
+      </w:pPr>
+      <w:r>
+        <w:rPr>
+          <w:rFonts w:ascii="Times" w:hAnsi="Times"/>
+        </w:rPr>
+        <w:t>[[4596 2177 1997 2438]</w:t>
+      </w:r>
+    </w:p>
+    <w:p>
+      <w:pPr>
+        <w:rPr>
+          <w:rFonts w:ascii="Times" w:hAnsi="Times"/>
+        </w:rPr>
+      </w:pPr>
+      <w:r>
+        <w:rPr>
+          <w:rFonts w:ascii="Times" w:hAnsi="Times"/>
+        </w:rPr>
+        <w:t xml:space="preserve"> [2336 4970 2227 2602]</w:t>
+      </w:r>
+    </w:p>
+    <w:p>
+      <w:pPr>
+        <w:rPr>
+          <w:rFonts w:ascii="Times" w:hAnsi="Times"/>
+        </w:rPr>
+      </w:pPr>
+      <w:r>
+        <w:rPr>
+          <w:rFonts w:ascii="Times" w:hAnsi="Times"/>
+        </w:rPr>
+        <w:t xml:space="preserve"> [1987 2003 3990 2183]</w:t>
+      </w:r>
+    </w:p>
+    <w:p>
+      <w:pPr>
+        <w:rPr>
+          <w:rFonts w:ascii="Times" w:hAnsi="Times"/>
+        </w:rPr>
+      </w:pPr>
+      <w:r>
+        <w:rPr>
+          <w:rFonts w:ascii="Times" w:hAnsi="Times"/>
+        </w:rPr>
+        <w:t xml:space="preserve"> [2377 2400 2142 4743]]</w:t>
+      </w:r>
+    </w:p>
+    <w:p>
+      <w:pPr>
+        <w:rPr>
+          <w:rFonts w:ascii="Times" w:hAnsi="Times"/>
+        </w:rPr>
+      </w:pPr>
+    </w:p>
+    <w:p>
+      <w:pPr>
+        <w:rPr>
+          <w:rFonts w:ascii="Times" w:hAnsi="Times"/>
+        </w:rPr>
+      </w:pPr>
+      <w:r>
+        <w:rPr>
+          <w:rFonts w:ascii="Times" w:hAnsi="Times"/>
+        </w:rPr>
+        <w:t>The pattern here is that…</w:t>
+      </w:r>
+      <w:bookmarkStart w:id="0" w:name="_GoBack"/>
+      <w:bookmarkEnd w:id="0"/>
     </w:p>
     <w:p>
       <w:pPr>

</xml_diff>